<commit_message>
report for pKr fix 0
</commit_message>
<xml_diff>
--- a/Отчет.docx
+++ b/Отчет.docx
@@ -194,7 +194,7 @@
     </w:p>
     <w:p>
       <w:pPr>
-        <w:ind w:left="426" w:firstLine="1134"/>
+        <w:ind w:left="1276" w:firstLine="1134"/>
         <w:rPr>
           <w:rFonts w:ascii="ISOCPEUR" w:hAnsi="ISOCPEUR"/>
           <w:i/>
@@ -1815,14 +1815,35 @@
           <w:color w:val="000000"/>
           <w:sz w:val="28"/>
         </w:rPr>
-        <w:t>Вопросы надежности и безопасности технических устройств и технологий, теории массового обслуживания подробно рассмотрены, например, в ст</w:t>
+        <w:t>Одним из примеров таких приемов является Монте-Карло – это группа численных методов</w:t>
       </w:r>
       <w:r>
         <w:rPr>
           <w:color w:val="000000"/>
           <w:sz w:val="28"/>
         </w:rPr>
-        <w:t>авших классическими монографиях.</w:t>
+        <w:t>, основанных на получении большого числа реализаций стохастического (случайного) процесса, который формируется таким образом, чтобы его вероятностные характеристики совпадали с аналогичными величинами решаемой задачи. Используется для решения задач в различных областях физики, химии, математики, экономики, оптимизации, теории управления и др</w:t>
+      </w:r>
+      <w:r>
+        <w:rPr>
+          <w:color w:val="000000"/>
+          <w:sz w:val="28"/>
+        </w:rPr>
+        <w:t>угих</w:t>
+      </w:r>
+      <w:r>
+        <w:rPr>
+          <w:color w:val="000000"/>
+          <w:sz w:val="28"/>
+        </w:rPr>
+        <w:t>.</w:t>
+      </w:r>
+      <w:r>
+        <w:rPr>
+          <w:color w:val="000000"/>
+          <w:sz w:val="28"/>
+        </w:rPr>
+        <w:t xml:space="preserve"> </w:t>
       </w:r>
     </w:p>
     <w:p>
@@ -1840,53 +1861,28 @@
           <w:color w:val="000000"/>
           <w:sz w:val="28"/>
         </w:rPr>
-        <w:t xml:space="preserve">Одним из примеров таких приемов является Монте-Карло – это группа численных </w:t>
-      </w:r>
-      <w:proofErr w:type="gramStart"/>
+        <w:t xml:space="preserve">В рамках курсового проекта будет детально рассмотрен метод Монте-Карло, а также разработана модель для автоматизации </w:t>
+      </w:r>
       <w:r>
         <w:rPr>
           <w:color w:val="000000"/>
           <w:sz w:val="28"/>
         </w:rPr>
-        <w:t xml:space="preserve">методов </w:t>
+        <w:t xml:space="preserve">статистических </w:t>
       </w:r>
       <w:r>
         <w:rPr>
           <w:color w:val="000000"/>
           <w:sz w:val="28"/>
         </w:rPr>
-        <w:t>,</w:t>
-      </w:r>
-      <w:proofErr w:type="gramEnd"/>
+        <w:t>вычислений</w:t>
+      </w:r>
       <w:r>
         <w:rPr>
           <w:color w:val="000000"/>
           <w:sz w:val="28"/>
         </w:rPr>
-        <w:t xml:space="preserve"> основанных на получении большого числа реализаций стохастического (случайного) процесса, который формируется таким образом, чтобы его вероятностные характеристики совпадали с аналогичными величинами решаемой задачи. Используется для решения задач в различных областях физики, химии, математики, экономики, оптимизации, теории управления и </w:t>
-      </w:r>
-      <w:proofErr w:type="gramStart"/>
-      <w:r>
-        <w:rPr>
-          <w:color w:val="000000"/>
-          <w:sz w:val="28"/>
-        </w:rPr>
-        <w:t>др</w:t>
-      </w:r>
-      <w:r>
-        <w:rPr>
-          <w:color w:val="000000"/>
-          <w:sz w:val="28"/>
-        </w:rPr>
-        <w:t>угих .</w:t>
-      </w:r>
-      <w:proofErr w:type="gramEnd"/>
-      <w:r>
-        <w:rPr>
-          <w:color w:val="000000"/>
-          <w:sz w:val="28"/>
-        </w:rPr>
-        <w:t xml:space="preserve"> </w:t>
+        <w:t>.</w:t>
       </w:r>
     </w:p>
     <w:p>
@@ -2062,8 +2058,6 @@
           <w:szCs w:val="28"/>
         </w:rPr>
       </w:pPr>
-      <w:bookmarkStart w:id="1" w:name="_GoBack"/>
-      <w:bookmarkEnd w:id="1"/>
       <w:r>
         <w:rPr>
           <w:color w:val="000000"/>
@@ -2203,6 +2197,8 @@
         </w:rPr>
         <w:t>В качестве примера применения модели вычислений методом Монте-Карло, как уже говорилось ранее, будет реализовано приложение для нахождения площади произвольного, многоугольника на плоскости. Из этого следует что необходима математическая модель работы с фигурами и точками на плоскости.</w:t>
       </w:r>
+      <w:bookmarkStart w:id="1" w:name="_GoBack"/>
+      <w:bookmarkEnd w:id="1"/>
     </w:p>
     <w:p>
       <w:pPr>
@@ -33307,7 +33303,7 @@
         <w:rFonts w:ascii="ISOCPEUR" w:hAnsi="ISOCPEUR"/>
         <w:noProof/>
       </w:rPr>
-      <w:t>8</w:t>
+      <w:t>7</w:t>
     </w:r>
     <w:r>
       <w:rPr>
@@ -35014,9 +35010,9 @@
                         <wpg:grpSpPr bwMode="auto">
                           <a:xfrm>
                             <a:off x="1141" y="15324"/>
-                            <a:ext cx="2491" cy="248"/>
+                            <a:ext cx="2565" cy="262"/>
                             <a:chOff x="0" y="0"/>
-                            <a:chExt cx="19999" cy="20000"/>
+                            <a:chExt cx="20593" cy="21129"/>
                           </a:xfrm>
                         </wpg:grpSpPr>
                         <wps:wsp>
@@ -35106,7 +35102,7 @@
                           <wps:spPr bwMode="auto">
                             <a:xfrm>
                               <a:off x="9281" y="0"/>
-                              <a:ext cx="10718" cy="20000"/>
+                              <a:ext cx="11312" cy="21129"/>
                             </a:xfrm>
                             <a:prstGeom prst="rect">
                               <a:avLst/>
@@ -35152,7 +35148,6 @@
                                     <w:szCs w:val="22"/>
                                   </w:rPr>
                                 </w:pPr>
-                                <w:proofErr w:type="spellStart"/>
                                 <w:r>
                                   <w:rPr>
                                     <w:rFonts w:ascii="ISOCPEUR" w:hAnsi="ISOCPEUR"/>
@@ -35160,9 +35155,8 @@
                                     <w:sz w:val="18"/>
                                     <w:szCs w:val="18"/>
                                   </w:rPr>
-                                  <w:t>Мироняк</w:t>
+                                  <w:t>Петрищев К</w:t>
                                 </w:r>
-                                <w:proofErr w:type="spellEnd"/>
                                 <w:r>
                                   <w:rPr>
                                     <w:rFonts w:ascii="ISOCPEUR" w:hAnsi="ISOCPEUR"/>
@@ -35170,16 +35164,16 @@
                                     <w:sz w:val="18"/>
                                     <w:szCs w:val="18"/>
                                   </w:rPr>
-                                  <w:t xml:space="preserve"> С.В</w:t>
+                                  <w:t>.</w:t>
                                 </w:r>
                                 <w:r>
                                   <w:rPr>
                                     <w:rFonts w:ascii="ISOCPEUR" w:hAnsi="ISOCPEUR"/>
                                     <w:i/>
-                                    <w:sz w:val="22"/>
-                                    <w:szCs w:val="22"/>
+                                    <w:sz w:val="18"/>
+                                    <w:szCs w:val="18"/>
                                   </w:rPr>
-                                  <w:t>.</w:t>
+                                  <w:t>Р.</w:t>
                                 </w:r>
                               </w:p>
                             </w:txbxContent>
@@ -35725,6 +35719,16 @@
                                 <w:rPr>
                                   <w:rFonts w:ascii="ISOCPEUR" w:hAnsi="ISOCPEUR"/>
                                   <w:i/>
+                                  <w:sz w:val="12"/>
+                                </w:rPr>
+                              </w:pPr>
+                            </w:p>
+                            <w:p>
+                              <w:pPr>
+                                <w:jc w:val="center"/>
+                                <w:rPr>
+                                  <w:rFonts w:ascii="ISOCPEUR" w:hAnsi="ISOCPEUR"/>
+                                  <w:i/>
                                   <w:sz w:val="22"/>
                                 </w:rPr>
                               </w:pPr>
@@ -35734,50 +35738,7 @@
                                   <w:i/>
                                   <w:sz w:val="22"/>
                                 </w:rPr>
-                                <w:t xml:space="preserve">Прохождение производственно- технологической практики на предприятии </w:t>
-                              </w:r>
-                              <w:r>
-                                <w:rPr>
-                                  <w:rFonts w:ascii="ISOCPEUR" w:hAnsi="ISOCPEUR"/>
-                                  <w:i/>
-                                  <w:sz w:val="22"/>
-                                  <w:lang w:val="en-US"/>
-                                </w:rPr>
-                                <w:t>Kazakhstan</w:t>
-                              </w:r>
-                              <w:r>
-                                <w:rPr>
-                                  <w:rFonts w:ascii="ISOCPEUR" w:hAnsi="ISOCPEUR"/>
-                                  <w:i/>
-                                  <w:sz w:val="22"/>
-                                </w:rPr>
-                                <w:t xml:space="preserve"> </w:t>
-                              </w:r>
-                              <w:r>
-                                <w:rPr>
-                                  <w:rFonts w:ascii="ISOCPEUR" w:hAnsi="ISOCPEUR"/>
-                                  <w:i/>
-                                  <w:sz w:val="22"/>
-                                  <w:lang w:val="en-US"/>
-                                </w:rPr>
-                                <w:t>virtual</w:t>
-                              </w:r>
-                              <w:r>
-                                <w:rPr>
-                                  <w:rFonts w:ascii="ISOCPEUR" w:hAnsi="ISOCPEUR"/>
-                                  <w:i/>
-                                  <w:sz w:val="22"/>
-                                </w:rPr>
-                                <w:t xml:space="preserve"> </w:t>
-                              </w:r>
-                              <w:r>
-                                <w:rPr>
-                                  <w:rFonts w:ascii="ISOCPEUR" w:hAnsi="ISOCPEUR"/>
-                                  <w:i/>
-                                  <w:sz w:val="22"/>
-                                  <w:lang w:val="en-US"/>
-                                </w:rPr>
-                                <w:t>technology</w:t>
+                                <w:t>Создание модели для решения задач статистического моделирования методом Монте - Карло</w:t>
                               </w:r>
                             </w:p>
                           </w:txbxContent>
@@ -36330,17 +36291,15 @@
                                 <w:rFonts w:ascii="ISOCPEUR" w:hAnsi="ISOCPEUR"/>
                                 <w:i/>
                               </w:rPr>
-                              <w:t xml:space="preserve">П  </w:t>
+                              <w:t>К</w:t>
                             </w:r>
-                            <w:proofErr w:type="spellStart"/>
                             <w:r>
                               <w:rPr>
                                 <w:rFonts w:ascii="ISOCPEUR" w:hAnsi="ISOCPEUR"/>
                                 <w:i/>
                               </w:rPr>
-                              <w:t>П</w:t>
+                              <w:t xml:space="preserve">  П</w:t>
                             </w:r>
-                            <w:proofErr w:type="spellEnd"/>
                             <w:proofErr w:type="gramEnd"/>
                           </w:p>
                         </w:txbxContent>
@@ -36363,7 +36322,7 @@
         </mc:Choice>
         <mc:Fallback>
           <w:pict>
-            <v:group w14:anchorId="62468B56" id="Group 54" o:spid="_x0000_s1026" style="position:absolute;margin-left:-32.55pt;margin-top:2.3pt;width:522pt;height:810pt;z-index:251662336" coordorigin="1049,321" coordsize="10440,16200" o:gfxdata="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">
+            <v:group w14:anchorId="62468B56" id="Group 54" o:spid="_x0000_s1026" style="position:absolute;margin-left:-32.55pt;margin-top:2.3pt;width:522pt;height:810pt;z-index:251662336" coordorigin="1049,321" coordsize="10440,16200" o:gfxdata="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">
               <v:group id="Group 3" o:spid="_x0000_s1027" style="position:absolute;left:1049;top:321;width:10440;height:16200" coordorigin="1121,390" coordsize="10376,16046" o:gfxdata="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">
                 <v:rect id="Rectangle 4" o:spid="_x0000_s1028" style="position:absolute;left:1121;top:390;width:10376;height:16046;visibility:visible;mso-wrap-style:square;v-text-anchor:top" o:gfxdata="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" filled="f" strokeweight="2pt"/>
                 <v:line id="Line 5" o:spid="_x0000_s1029" style="position:absolute;visibility:visible;mso-wrap-style:square" from="1636,14176" to="1637,15009" o:connectortype="straight" o:gfxdata="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" strokeweight="2pt"/>
@@ -36683,7 +36642,7 @@
                     </v:textbox>
                   </v:rect>
                 </v:group>
-                <v:group id="Group 30" o:spid="_x0000_s1054" style="position:absolute;left:1141;top:15324;width:2491;height:248" coordsize="19999,20000" o:gfxdata="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">
+                <v:group id="Group 30" o:spid="_x0000_s1054" style="position:absolute;left:1141;top:15324;width:2565;height:262" coordsize="20593,21129" o:gfxdata="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">
                   <v:rect id="Rectangle 31" o:spid="_x0000_s1055" style="position:absolute;width:8856;height:20000;visibility:visible;mso-wrap-style:square;v-text-anchor:top" o:gfxdata="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" filled="f" stroked="f" strokeweight="2pt">
                     <v:textbox inset="1pt,1pt,1pt,1pt">
                       <w:txbxContent>
@@ -36718,7 +36677,7 @@
                       </w:txbxContent>
                     </v:textbox>
                   </v:rect>
-                  <v:rect id="Rectangle 32" o:spid="_x0000_s1056" style="position:absolute;left:9281;width:10718;height:20000;visibility:visible;mso-wrap-style:square;v-text-anchor:top" o:gfxdata="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" filled="f" stroked="f" strokeweight="2pt">
+                  <v:rect id="Rectangle 32" o:spid="_x0000_s1056" style="position:absolute;left:9281;width:11312;height:21129;visibility:visible;mso-wrap-style:square;v-text-anchor:top" o:gfxdata="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" filled="f" stroked="f" strokeweight="2pt">
                     <v:textbox inset="1pt,1pt,1pt,1pt">
                       <w:txbxContent>
                         <w:p>
@@ -36730,7 +36689,6 @@
                               <w:szCs w:val="22"/>
                             </w:rPr>
                           </w:pPr>
-                          <w:proofErr w:type="spellStart"/>
                           <w:r>
                             <w:rPr>
                               <w:rFonts w:ascii="ISOCPEUR" w:hAnsi="ISOCPEUR"/>
@@ -36738,9 +36696,8 @@
                               <w:sz w:val="18"/>
                               <w:szCs w:val="18"/>
                             </w:rPr>
-                            <w:t>Мироняк</w:t>
+                            <w:t>Петрищев К</w:t>
                           </w:r>
-                          <w:proofErr w:type="spellEnd"/>
                           <w:r>
                             <w:rPr>
                               <w:rFonts w:ascii="ISOCPEUR" w:hAnsi="ISOCPEUR"/>
@@ -36748,16 +36705,16 @@
                               <w:sz w:val="18"/>
                               <w:szCs w:val="18"/>
                             </w:rPr>
-                            <w:t xml:space="preserve"> С.В</w:t>
+                            <w:t>.</w:t>
                           </w:r>
                           <w:r>
                             <w:rPr>
                               <w:rFonts w:ascii="ISOCPEUR" w:hAnsi="ISOCPEUR"/>
                               <w:i/>
-                              <w:sz w:val="22"/>
-                              <w:szCs w:val="22"/>
+                              <w:sz w:val="18"/>
+                              <w:szCs w:val="18"/>
                             </w:rPr>
-                            <w:t>.</w:t>
+                            <w:t>Р.</w:t>
                           </w:r>
                         </w:p>
                       </w:txbxContent>
@@ -36911,6 +36868,16 @@
                           <w:rPr>
                             <w:rFonts w:ascii="ISOCPEUR" w:hAnsi="ISOCPEUR"/>
                             <w:i/>
+                            <w:sz w:val="12"/>
+                          </w:rPr>
+                        </w:pPr>
+                      </w:p>
+                      <w:p>
+                        <w:pPr>
+                          <w:jc w:val="center"/>
+                          <w:rPr>
+                            <w:rFonts w:ascii="ISOCPEUR" w:hAnsi="ISOCPEUR"/>
+                            <w:i/>
                             <w:sz w:val="22"/>
                           </w:rPr>
                         </w:pPr>
@@ -36920,50 +36887,7 @@
                             <w:i/>
                             <w:sz w:val="22"/>
                           </w:rPr>
-                          <w:t xml:space="preserve">Прохождение производственно- технологической практики на предприятии </w:t>
-                        </w:r>
-                        <w:r>
-                          <w:rPr>
-                            <w:rFonts w:ascii="ISOCPEUR" w:hAnsi="ISOCPEUR"/>
-                            <w:i/>
-                            <w:sz w:val="22"/>
-                            <w:lang w:val="en-US"/>
-                          </w:rPr>
-                          <w:t>Kazakhstan</w:t>
-                        </w:r>
-                        <w:r>
-                          <w:rPr>
-                            <w:rFonts w:ascii="ISOCPEUR" w:hAnsi="ISOCPEUR"/>
-                            <w:i/>
-                            <w:sz w:val="22"/>
-                          </w:rPr>
-                          <w:t xml:space="preserve"> </w:t>
-                        </w:r>
-                        <w:r>
-                          <w:rPr>
-                            <w:rFonts w:ascii="ISOCPEUR" w:hAnsi="ISOCPEUR"/>
-                            <w:i/>
-                            <w:sz w:val="22"/>
-                            <w:lang w:val="en-US"/>
-                          </w:rPr>
-                          <w:t>virtual</w:t>
-                        </w:r>
-                        <w:r>
-                          <w:rPr>
-                            <w:rFonts w:ascii="ISOCPEUR" w:hAnsi="ISOCPEUR"/>
-                            <w:i/>
-                            <w:sz w:val="22"/>
-                          </w:rPr>
-                          <w:t xml:space="preserve"> </w:t>
-                        </w:r>
-                        <w:r>
-                          <w:rPr>
-                            <w:rFonts w:ascii="ISOCPEUR" w:hAnsi="ISOCPEUR"/>
-                            <w:i/>
-                            <w:sz w:val="22"/>
-                            <w:lang w:val="en-US"/>
-                          </w:rPr>
-                          <w:t>technology</w:t>
+                          <w:t>Создание модели для решения задач статистического моделирования методом Монте - Карло</w:t>
                         </w:r>
                       </w:p>
                     </w:txbxContent>
@@ -37096,17 +37020,15 @@
                           <w:rFonts w:ascii="ISOCPEUR" w:hAnsi="ISOCPEUR"/>
                           <w:i/>
                         </w:rPr>
-                        <w:t xml:space="preserve">П  </w:t>
+                        <w:t>К</w:t>
                       </w:r>
-                      <w:proofErr w:type="spellStart"/>
                       <w:r>
                         <w:rPr>
                           <w:rFonts w:ascii="ISOCPEUR" w:hAnsi="ISOCPEUR"/>
                           <w:i/>
                         </w:rPr>
-                        <w:t>П</w:t>
+                        <w:t xml:space="preserve">  П</w:t>
                       </w:r>
-                      <w:proofErr w:type="spellEnd"/>
                       <w:proofErr w:type="gramEnd"/>
                     </w:p>
                   </w:txbxContent>
@@ -43392,7 +43314,7 @@
         <v:path o:extrusionok="f" gradientshapeok="t" o:connecttype="rect"/>
         <o:lock v:ext="edit" aspectratio="t"/>
       </v:shapetype>
-      <v:shape id="_x0000_i1050" type="#_x0000_t75" style="width:8.25pt;height:8.25pt" o:bullet="t" filled="t">
+      <v:shape id="_x0000_i1058" type="#_x0000_t75" style="width:8.25pt;height:8.25pt" o:bullet="t" filled="t">
         <v:fill color2="black"/>
         <v:imagedata r:id="rId1" o:title=""/>
       </v:shape>
@@ -47001,7 +46923,7 @@
 </file>
 
 <file path=customXml/itemProps1.xml><?xml version="1.0" encoding="utf-8"?>
-<ds:datastoreItem xmlns:ds="http://schemas.openxmlformats.org/officeDocument/2006/customXml" ds:itemID="{543EF75A-1928-4ACA-A325-C982E61F0338}">
+<ds:datastoreItem xmlns:ds="http://schemas.openxmlformats.org/officeDocument/2006/customXml" ds:itemID="{5A6CABBD-89B8-4706-9D27-2E3F817660E4}">
   <ds:schemaRefs>
     <ds:schemaRef ds:uri="http://schemas.openxmlformats.org/officeDocument/2006/bibliography"/>
   </ds:schemaRefs>

</xml_diff>

<commit_message>
added picture UML for all project, modified report
</commit_message>
<xml_diff>
--- a/Отчет.docx
+++ b/Отчет.docx
@@ -274,6 +274,7 @@
     </w:p>
     <w:p>
       <w:pPr>
+        <w:ind w:right="142"/>
         <w:jc w:val="center"/>
         <w:rPr>
           <w:rFonts w:ascii="Arial Narrow" w:eastAsia="Times New Roman" w:hAnsi="Arial Narrow" w:cs="Times New Roman"/>
@@ -304,7 +305,20 @@
           <w:szCs w:val="48"/>
           <w:lang w:eastAsia="ru-RU"/>
         </w:rPr>
-        <w:t>Создание модели для решения задач статистического моделирования методом Монте - Карло</w:t>
+        <w:t>Создание модели для решения задач статистического мод</w:t>
+      </w:r>
+      <w:bookmarkStart w:id="0" w:name="_GoBack"/>
+      <w:bookmarkEnd w:id="0"/>
+      <w:r>
+        <w:rPr>
+          <w:rFonts w:ascii="Arial Narrow" w:eastAsia="Times New Roman" w:hAnsi="Arial Narrow" w:cs="Times New Roman"/>
+          <w:i/>
+          <w:color w:val="000000"/>
+          <w:sz w:val="48"/>
+          <w:szCs w:val="48"/>
+          <w:lang w:eastAsia="ru-RU"/>
+        </w:rPr>
+        <w:t>елирования методом Монте - Карло</w:t>
       </w:r>
       <w:r>
         <w:rPr>
@@ -649,7 +663,7 @@
         <w:spacing w:line="360" w:lineRule="auto"/>
         <w:ind w:right="142"/>
       </w:pPr>
-      <w:bookmarkStart w:id="0" w:name="_Ref403140478"/>
+      <w:bookmarkStart w:id="1" w:name="_Ref403140478"/>
       <w:r>
         <w:rPr>
           <w:color w:val="000000"/>
@@ -657,7 +671,7 @@
         </w:rPr>
         <w:t>ВВЕДЕНИЕ</w:t>
       </w:r>
-      <w:bookmarkEnd w:id="0"/>
+      <w:bookmarkEnd w:id="1"/>
       <w:proofErr w:type="gramStart"/>
       <w:r>
         <w:rPr>
@@ -879,7 +893,14 @@
           <w:color w:val="000000"/>
           <w:lang w:bidi="ru-RU"/>
         </w:rPr>
-        <w:t>14</w:t>
+        <w:t>1</w:t>
+      </w:r>
+      <w:r>
+        <w:rPr>
+          <w:color w:val="000000"/>
+          <w:lang w:bidi="ru-RU"/>
+        </w:rPr>
+        <w:t>5</w:t>
       </w:r>
     </w:p>
     <w:p>
@@ -916,7 +937,14 @@
           <w:color w:val="000000"/>
           <w:lang w:bidi="ru-RU"/>
         </w:rPr>
-        <w:t>14</w:t>
+        <w:t>1</w:t>
+      </w:r>
+      <w:r>
+        <w:rPr>
+          <w:color w:val="000000"/>
+          <w:lang w:bidi="ru-RU"/>
+        </w:rPr>
+        <w:t>5</w:t>
       </w:r>
     </w:p>
     <w:p>
@@ -943,6 +971,37 @@
       <w:r>
         <w:rPr>
           <w:color w:val="000000"/>
+        </w:rPr>
+        <w:t xml:space="preserve"> и </w:t>
+      </w:r>
+      <w:r>
+        <w:rPr>
+          <w:color w:val="000000"/>
+          <w:lang w:val="en-US"/>
+        </w:rPr>
+        <w:t>UML</w:t>
+      </w:r>
+      <w:r>
+        <w:rPr>
+          <w:color w:val="000000"/>
+        </w:rPr>
+        <w:t xml:space="preserve"> диагра</w:t>
+      </w:r>
+      <w:r>
+        <w:rPr>
+          <w:color w:val="000000"/>
+        </w:rPr>
+        <w:t>м</w:t>
+      </w:r>
+      <w:r>
+        <w:rPr>
+          <w:color w:val="000000"/>
+        </w:rPr>
+        <w:t>ма</w:t>
+      </w:r>
+      <w:r>
+        <w:rPr>
+          <w:color w:val="000000"/>
           <w:lang w:bidi="ru-RU"/>
         </w:rPr>
         <w:tab/>
@@ -952,7 +1011,14 @@
           <w:color w:val="000000"/>
           <w:lang w:bidi="ru-RU"/>
         </w:rPr>
-        <w:t xml:space="preserve"> 17</w:t>
+        <w:t xml:space="preserve"> 1</w:t>
+      </w:r>
+      <w:r>
+        <w:rPr>
+          <w:color w:val="000000"/>
+          <w:lang w:bidi="ru-RU"/>
+        </w:rPr>
+        <w:t>8</w:t>
       </w:r>
     </w:p>
     <w:p>
@@ -989,7 +1055,14 @@
           <w:color w:val="000000"/>
           <w:lang w:bidi="ru-RU"/>
         </w:rPr>
-        <w:t xml:space="preserve"> 23</w:t>
+        <w:t xml:space="preserve"> 2</w:t>
+      </w:r>
+      <w:r>
+        <w:rPr>
+          <w:color w:val="000000"/>
+          <w:lang w:bidi="ru-RU"/>
+        </w:rPr>
+        <w:t>4</w:t>
       </w:r>
       <w:r>
         <w:rPr>
@@ -1031,7 +1104,13 @@
         <w:rPr>
           <w:color w:val="000000"/>
         </w:rPr>
-        <w:t>24</w:t>
+        <w:t>2</w:t>
+      </w:r>
+      <w:r>
+        <w:rPr>
+          <w:color w:val="000000"/>
+        </w:rPr>
+        <w:t>5</w:t>
       </w:r>
     </w:p>
     <w:p>
@@ -1066,7 +1145,13 @@
         <w:rPr>
           <w:color w:val="000000"/>
         </w:rPr>
-        <w:t>25</w:t>
+        <w:t>2</w:t>
+      </w:r>
+      <w:r>
+        <w:rPr>
+          <w:color w:val="000000"/>
+        </w:rPr>
+        <w:t>6</w:t>
       </w:r>
     </w:p>
     <w:p>
@@ -1093,6 +1178,28 @@
         </w:tabs>
         <w:spacing w:after="0" w:line="360" w:lineRule="auto"/>
         <w:ind w:left="709"/>
+      </w:pPr>
+    </w:p>
+    <w:p/>
+    <w:p/>
+    <w:p/>
+    <w:p/>
+    <w:p/>
+    <w:p/>
+    <w:p/>
+    <w:p>
+      <w:pPr>
+        <w:tabs>
+          <w:tab w:val="left" w:pos="6615"/>
+        </w:tabs>
+      </w:pPr>
+      <w:r>
+        <w:tab/>
+      </w:r>
+    </w:p>
+    <w:p/>
+    <w:p>
+      <w:pPr>
         <w:sectPr>
           <w:headerReference w:type="default" r:id="rId8"/>
           <w:headerReference w:type="first" r:id="rId9"/>
@@ -1117,7 +1224,6 @@
         <w:rPr>
           <w:sz w:val="28"/>
           <w:szCs w:val="28"/>
-          <w:lang w:val="en-US"/>
         </w:rPr>
       </w:pPr>
       <w:r>
@@ -1133,9 +1239,23 @@
         <w:rPr>
           <w:sz w:val="28"/>
           <w:szCs w:val="28"/>
+        </w:rPr>
+        <w:instrText xml:space="preserve"> </w:instrText>
+      </w:r>
+      <w:r>
+        <w:rPr>
+          <w:sz w:val="28"/>
+          <w:szCs w:val="28"/>
           <w:lang w:val="en-US"/>
         </w:rPr>
-        <w:instrText xml:space="preserve"> REF _Ref403140478 \h </w:instrText>
+        <w:instrText>REF</w:instrText>
+      </w:r>
+      <w:r>
+        <w:rPr>
+          <w:sz w:val="28"/>
+          <w:szCs w:val="28"/>
+        </w:rPr>
+        <w:instrText xml:space="preserve"> _</w:instrText>
       </w:r>
       <w:r>
         <w:rPr>
@@ -1143,7 +1263,44 @@
           <w:szCs w:val="28"/>
           <w:lang w:val="en-US"/>
         </w:rPr>
-        <w:instrText xml:space="preserve"> \* MERGEFORMAT </w:instrText>
+        <w:instrText>Ref</w:instrText>
+      </w:r>
+      <w:r>
+        <w:rPr>
+          <w:sz w:val="28"/>
+          <w:szCs w:val="28"/>
+        </w:rPr>
+        <w:instrText>403140478 \</w:instrText>
+      </w:r>
+      <w:r>
+        <w:rPr>
+          <w:sz w:val="28"/>
+          <w:szCs w:val="28"/>
+          <w:lang w:val="en-US"/>
+        </w:rPr>
+        <w:instrText>h</w:instrText>
+      </w:r>
+      <w:r>
+        <w:rPr>
+          <w:sz w:val="28"/>
+          <w:szCs w:val="28"/>
+        </w:rPr>
+        <w:instrText xml:space="preserve">  \* </w:instrText>
+      </w:r>
+      <w:r>
+        <w:rPr>
+          <w:sz w:val="28"/>
+          <w:szCs w:val="28"/>
+          <w:lang w:val="en-US"/>
+        </w:rPr>
+        <w:instrText>MERGEFORMAT</w:instrText>
+      </w:r>
+      <w:r>
+        <w:rPr>
+          <w:sz w:val="28"/>
+          <w:szCs w:val="28"/>
+        </w:rPr>
+        <w:instrText xml:space="preserve"> </w:instrText>
       </w:r>
       <w:r>
         <w:rPr>
@@ -1226,16 +1383,7 @@
           <w:color w:val="000000"/>
           <w:sz w:val="28"/>
         </w:rPr>
-        <w:t>В рамках данного курсового проекта будет рассматриваться тема статистических методов путём решения одной</w:t>
-      </w:r>
-      <w:bookmarkStart w:id="1" w:name="_GoBack"/>
-      <w:bookmarkEnd w:id="1"/>
-      <w:r>
-        <w:rPr>
-          <w:color w:val="000000"/>
-          <w:sz w:val="28"/>
-        </w:rPr>
-        <w:t xml:space="preserve"> из задач подходящей для применения подобных расчётов.</w:t>
+        <w:t>В рамках данного курсового проекта будет рассматриваться тема статистических методов путём решения одной из задач подходящей для применения подобных расчётов.</w:t>
       </w:r>
     </w:p>
     <w:p>
@@ -12823,11 +12971,17 @@
     <w:p/>
     <w:p/>
     <w:p/>
+    <w:p/>
+    <w:p/>
+    <w:p/>
+    <w:p/>
+    <w:p/>
     <w:p>
       <w:pPr>
         <w:tabs>
           <w:tab w:val="left" w:pos="1202"/>
         </w:tabs>
+        <w:spacing w:line="360" w:lineRule="auto"/>
         <w:jc w:val="both"/>
         <w:sectPr>
           <w:headerReference w:type="default" r:id="rId15"/>
@@ -14747,6 +14901,43 @@
         </w:rPr>
         <w:t>Структура программы на языке С++</w:t>
       </w:r>
+      <w:r>
+        <w:rPr>
+          <w:bCs/>
+          <w:color w:val="000000"/>
+          <w:sz w:val="28"/>
+          <w:szCs w:val="28"/>
+        </w:rPr>
+        <w:t xml:space="preserve"> и </w:t>
+      </w:r>
+      <w:r>
+        <w:rPr>
+          <w:bCs/>
+          <w:color w:val="000000"/>
+          <w:sz w:val="28"/>
+          <w:szCs w:val="28"/>
+          <w:lang w:val="en-US"/>
+        </w:rPr>
+        <w:t>UML</w:t>
+      </w:r>
+      <w:r>
+        <w:rPr>
+          <w:bCs/>
+          <w:color w:val="000000"/>
+          <w:sz w:val="28"/>
+          <w:szCs w:val="28"/>
+        </w:rPr>
+        <w:t xml:space="preserve"> </w:t>
+      </w:r>
+      <w:r>
+        <w:rPr>
+          <w:bCs/>
+          <w:color w:val="000000"/>
+          <w:sz w:val="28"/>
+          <w:szCs w:val="28"/>
+        </w:rPr>
+        <w:t>диаграмма</w:t>
+      </w:r>
     </w:p>
     <w:p>
       <w:pPr>
@@ -14926,30 +15117,23 @@
           <w:lang w:bidi="ru-RU"/>
         </w:rPr>
       </w:pPr>
-    </w:p>
-    <w:p>
-      <w:pPr>
-        <w:pStyle w:val="a7"/>
-        <w:tabs>
-          <w:tab w:val="left" w:leader="dot" w:pos="9923"/>
-        </w:tabs>
-        <w:spacing w:after="0" w:line="360" w:lineRule="auto"/>
-        <w:ind w:firstLine="709"/>
-        <w:jc w:val="center"/>
+      <w:r>
         <w:rPr>
           <w:noProof/>
           <w:lang w:eastAsia="ru-RU" w:bidi="ar-SA"/>
         </w:rPr>
-      </w:pPr>
-      <w:r>
-        <w:rPr>
-          <w:noProof/>
-          <w:lang w:eastAsia="ru-RU" w:bidi="ar-SA"/>
-        </w:rPr>
         <w:drawing>
-          <wp:inline distT="0" distB="0" distL="0" distR="0" wp14:anchorId="4BDEB820" wp14:editId="3A4A8CD3">
+          <wp:anchor distT="0" distB="0" distL="114300" distR="114300" simplePos="0" relativeHeight="251694080" behindDoc="1" locked="0" layoutInCell="1" allowOverlap="1" wp14:anchorId="120C5121" wp14:editId="7D912545">
+            <wp:simplePos x="0" y="0"/>
+            <wp:positionH relativeFrom="margin">
+              <wp:align>center</wp:align>
+            </wp:positionH>
+            <wp:positionV relativeFrom="paragraph">
+              <wp:posOffset>33020</wp:posOffset>
+            </wp:positionV>
             <wp:extent cx="1038225" cy="1866900"/>
             <wp:effectExtent l="0" t="0" r="9525" b="0"/>
+            <wp:wrapNone/>
             <wp:docPr id="157" name="Рисунок 157"/>
             <wp:cNvGraphicFramePr>
               <a:graphicFrameLocks xmlns:a="http://schemas.openxmlformats.org/drawingml/2006/main" noChangeAspect="1"/>
@@ -14962,7 +15146,13 @@
                     <pic:cNvPicPr/>
                   </pic:nvPicPr>
                   <pic:blipFill>
-                    <a:blip r:embed="rId17"/>
+                    <a:blip r:embed="rId17">
+                      <a:extLst>
+                        <a:ext uri="{28A0092B-C50C-407E-A947-70E740481C1C}">
+                          <a14:useLocalDpi xmlns:a14="http://schemas.microsoft.com/office/drawing/2010/main" val="0"/>
+                        </a:ext>
+                      </a:extLst>
+                    </a:blip>
                     <a:stretch>
                       <a:fillRect/>
                     </a:stretch>
@@ -14979,9 +15169,92 @@
                 </pic:pic>
               </a:graphicData>
             </a:graphic>
-          </wp:inline>
+          </wp:anchor>
         </w:drawing>
       </w:r>
+    </w:p>
+    <w:p>
+      <w:pPr>
+        <w:pStyle w:val="a7"/>
+        <w:tabs>
+          <w:tab w:val="left" w:leader="dot" w:pos="9923"/>
+        </w:tabs>
+        <w:spacing w:after="0" w:line="360" w:lineRule="auto"/>
+        <w:ind w:firstLine="709"/>
+        <w:jc w:val="both"/>
+        <w:rPr>
+          <w:color w:val="000000"/>
+          <w:sz w:val="28"/>
+          <w:szCs w:val="28"/>
+          <w:lang w:bidi="ru-RU"/>
+        </w:rPr>
+      </w:pPr>
+    </w:p>
+    <w:p>
+      <w:pPr>
+        <w:pStyle w:val="a7"/>
+        <w:tabs>
+          <w:tab w:val="left" w:leader="dot" w:pos="9923"/>
+        </w:tabs>
+        <w:spacing w:after="0" w:line="360" w:lineRule="auto"/>
+        <w:ind w:firstLine="709"/>
+        <w:jc w:val="both"/>
+        <w:rPr>
+          <w:color w:val="000000"/>
+          <w:sz w:val="28"/>
+          <w:szCs w:val="28"/>
+          <w:lang w:bidi="ru-RU"/>
+        </w:rPr>
+      </w:pPr>
+    </w:p>
+    <w:p>
+      <w:pPr>
+        <w:pStyle w:val="a7"/>
+        <w:tabs>
+          <w:tab w:val="left" w:leader="dot" w:pos="9923"/>
+        </w:tabs>
+        <w:spacing w:after="0" w:line="360" w:lineRule="auto"/>
+        <w:ind w:firstLine="709"/>
+        <w:jc w:val="both"/>
+        <w:rPr>
+          <w:color w:val="000000"/>
+          <w:sz w:val="28"/>
+          <w:szCs w:val="28"/>
+          <w:lang w:bidi="ru-RU"/>
+        </w:rPr>
+      </w:pPr>
+    </w:p>
+    <w:p>
+      <w:pPr>
+        <w:pStyle w:val="a7"/>
+        <w:tabs>
+          <w:tab w:val="left" w:leader="dot" w:pos="9923"/>
+        </w:tabs>
+        <w:spacing w:after="0" w:line="360" w:lineRule="auto"/>
+        <w:ind w:firstLine="709"/>
+        <w:jc w:val="both"/>
+        <w:rPr>
+          <w:color w:val="000000"/>
+          <w:sz w:val="28"/>
+          <w:szCs w:val="28"/>
+          <w:lang w:bidi="ru-RU"/>
+        </w:rPr>
+      </w:pPr>
+    </w:p>
+    <w:p>
+      <w:pPr>
+        <w:pStyle w:val="a7"/>
+        <w:tabs>
+          <w:tab w:val="left" w:leader="dot" w:pos="9923"/>
+        </w:tabs>
+        <w:spacing w:after="0" w:line="360" w:lineRule="auto"/>
+        <w:ind w:firstLine="709"/>
+        <w:jc w:val="center"/>
+        <w:rPr>
+          <w:noProof/>
+          <w:lang w:eastAsia="ru-RU" w:bidi="ar-SA"/>
+        </w:rPr>
+      </w:pPr>
       <w:r>
         <w:rPr>
           <w:noProof/>
@@ -14990,7 +15263,7 @@
         <mc:AlternateContent>
           <mc:Choice Requires="wps">
             <w:drawing>
-              <wp:inline distT="0" distB="0" distL="0" distR="0" wp14:anchorId="10CC147F" wp14:editId="003B13FF">
+              <wp:inline distT="0" distB="0" distL="0" distR="0" wp14:anchorId="2E3B90BE" wp14:editId="3E2C8F88">
                 <wp:extent cx="301625" cy="301625"/>
                 <wp:effectExtent l="0" t="0" r="0" b="0"/>
                 <wp:docPr id="156" name="Прямоугольник 156" descr="Collaboration graph"/>
@@ -15054,6 +15327,21 @@
           </mc:Fallback>
         </mc:AlternateContent>
       </w:r>
+    </w:p>
+    <w:p>
+      <w:pPr>
+        <w:pStyle w:val="a7"/>
+        <w:tabs>
+          <w:tab w:val="left" w:leader="dot" w:pos="9923"/>
+        </w:tabs>
+        <w:spacing w:after="0" w:line="360" w:lineRule="auto"/>
+        <w:ind w:firstLine="709"/>
+        <w:jc w:val="center"/>
+        <w:rPr>
+          <w:noProof/>
+          <w:lang w:eastAsia="ru-RU" w:bidi="ar-SA"/>
+        </w:rPr>
+      </w:pPr>
       <w:r>
         <w:rPr>
           <w:noProof/>
@@ -15284,7 +15572,7 @@
           <w:color w:val="000000"/>
           <w:sz w:val="28"/>
           <w:szCs w:val="28"/>
-          <w:lang w:val="en-US" w:bidi="ru-RU"/>
+          <w:lang w:bidi="ru-RU"/>
         </w:rPr>
       </w:pPr>
       <w:r>
@@ -15958,26 +16246,26 @@
                   <v:group id="Группа 173" o:spid="_x0000_s1028" style="position:absolute;width:43557;height:12893" coordorigin="86" coordsize="43557,12893" o:gfxdata="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">
                     <v:group id="Группа 171" o:spid="_x0000_s1029" style="position:absolute;left:29677;width:13966;height:11811" coordsize="13965,11811" o:gfxdata="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">
                       <v:shape id="Рисунок 169" o:spid="_x0000_s1030" type="#_x0000_t75" style="position:absolute;left:5869;width:8096;height:11811;visibility:visible;mso-wrap-style:square" o:gfxdata="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">
-                        <v:imagedata r:id="rId25" o:title=""/>
+                        <v:imagedata r:id="rId29" o:title=""/>
                         <v:path arrowok="t"/>
                       </v:shape>
                       <v:shape id="Рисунок 170" o:spid="_x0000_s1031" type="#_x0000_t75" style="position:absolute;left:952;top:173;width:4191;height:6096;rotation:90;visibility:visible;mso-wrap-style:square" o:gfxdata="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">
-                        <v:imagedata r:id="rId26" o:title=""/>
+                        <v:imagedata r:id="rId30" o:title=""/>
                         <v:path arrowok="t"/>
                       </v:shape>
                     </v:group>
                     <v:shape id="Рисунок 172" o:spid="_x0000_s1032" type="#_x0000_t75" style="position:absolute;left:8801;top:-8109;width:12287;height:29718;rotation:90;visibility:visible;mso-wrap-style:square" o:gfxdata="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">
-                      <v:imagedata r:id="rId27" o:title=""/>
+                      <v:imagedata r:id="rId31" o:title=""/>
                       <v:path arrowok="t"/>
                     </v:shape>
                   </v:group>
                   <v:shape id="Рисунок 174" o:spid="_x0000_s1033" type="#_x0000_t75" style="position:absolute;left:1897;top:12853;width:5334;height:6001;visibility:visible;mso-wrap-style:square" o:gfxdata="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">
-                    <v:imagedata r:id="rId28" o:title=""/>
+                    <v:imagedata r:id="rId32" o:title=""/>
                     <v:path arrowok="t"/>
                   </v:shape>
                 </v:group>
                 <v:shape id="Рисунок 176" o:spid="_x0000_s1034" type="#_x0000_t75" style="position:absolute;left:776;top:18719;width:10935;height:27000;visibility:visible;mso-wrap-style:square" o:gfxdata="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">
-                  <v:imagedata r:id="rId29" o:title=""/>
+                  <v:imagedata r:id="rId33" o:title=""/>
                   <v:path arrowok="t"/>
                 </v:shape>
               </v:group>
@@ -16554,47 +16842,7 @@
           <w:szCs w:val="28"/>
           <w:lang w:bidi="ru-RU"/>
         </w:rPr>
-        <w:t xml:space="preserve">, </w:t>
-      </w:r>
-      <w:r>
-        <w:rPr>
-          <w:sz w:val="28"/>
-          <w:szCs w:val="28"/>
-          <w:lang w:bidi="ru-RU"/>
-        </w:rPr>
-        <w:t xml:space="preserve">если </w:t>
-      </w:r>
-      <w:r>
-        <w:rPr>
-          <w:sz w:val="28"/>
-          <w:szCs w:val="28"/>
-          <w:lang w:bidi="ru-RU"/>
-        </w:rPr>
-        <w:t xml:space="preserve">строка после, указанного параметра </w:t>
-      </w:r>
-      <w:r>
-        <w:rPr>
-          <w:sz w:val="28"/>
-          <w:szCs w:val="28"/>
-          <w:lang w:bidi="ru-RU"/>
-        </w:rPr>
-        <w:t>пуст</w:t>
-      </w:r>
-      <w:r>
-        <w:rPr>
-          <w:sz w:val="28"/>
-          <w:szCs w:val="28"/>
-          <w:lang w:bidi="ru-RU"/>
-        </w:rPr>
-        <w:t>а,</w:t>
-      </w:r>
-      <w:r>
-        <w:rPr>
-          <w:sz w:val="28"/>
-          <w:szCs w:val="28"/>
-          <w:lang w:bidi="ru-RU"/>
-        </w:rPr>
-        <w:t xml:space="preserve"> функция вернёт исключение</w:t>
+        <w:t>, если строка после, указанного параметра пуста, функция вернёт исключение</w:t>
       </w:r>
       <w:r>
         <w:rPr>
@@ -16677,7 +16925,7 @@
                     <pic:cNvPicPr/>
                   </pic:nvPicPr>
                   <pic:blipFill>
-                    <a:blip r:embed="rId30"/>
+                    <a:blip r:embed="rId34"/>
                     <a:stretch>
                       <a:fillRect/>
                     </a:stretch>
@@ -16739,7 +16987,7 @@
         <w:rPr>
           <w:sz w:val="28"/>
           <w:szCs w:val="28"/>
-          <w:lang w:val="en-US" w:bidi="ru-RU"/>
+          <w:lang w:bidi="ru-RU"/>
         </w:rPr>
       </w:pPr>
       <w:r>
@@ -16781,7 +17029,7 @@
         <w:rPr>
           <w:sz w:val="28"/>
           <w:szCs w:val="28"/>
-          <w:lang w:val="en-US" w:bidi="ru-RU"/>
+          <w:lang w:bidi="ru-RU"/>
         </w:rPr>
       </w:pPr>
     </w:p>
@@ -16863,7 +17111,7 @@
                     <pic:cNvPicPr/>
                   </pic:nvPicPr>
                   <pic:blipFill>
-                    <a:blip r:embed="rId31"/>
+                    <a:blip r:embed="rId35"/>
                     <a:stretch>
                       <a:fillRect/>
                     </a:stretch>
@@ -16906,7 +17154,7 @@
         <w:rPr>
           <w:sz w:val="28"/>
           <w:szCs w:val="28"/>
-          <w:lang w:val="en-US" w:bidi="ru-RU"/>
+          <w:lang w:bidi="ru-RU"/>
         </w:rPr>
       </w:pPr>
       <w:r>
@@ -17238,7 +17486,7 @@
                     <pic:cNvPicPr/>
                   </pic:nvPicPr>
                   <pic:blipFill>
-                    <a:blip r:embed="rId32"/>
+                    <a:blip r:embed="rId36"/>
                     <a:stretch>
                       <a:fillRect/>
                     </a:stretch>
@@ -17371,7 +17619,7 @@
                     <pic:cNvPicPr/>
                   </pic:nvPicPr>
                   <pic:blipFill>
-                    <a:blip r:embed="rId33"/>
+                    <a:blip r:embed="rId37"/>
                     <a:stretch>
                       <a:fillRect/>
                     </a:stretch>
@@ -17416,7 +17664,7 @@
         <w:rPr>
           <w:sz w:val="28"/>
           <w:szCs w:val="28"/>
-          <w:lang w:val="en-US" w:bidi="ru-RU"/>
+          <w:lang w:bidi="ru-RU"/>
         </w:rPr>
       </w:pPr>
       <w:r>
@@ -17507,14 +17755,6 @@
           <w:lang w:bidi="ru-RU"/>
         </w:rPr>
         <w:t>Некоторые ключевые моменты программного кода приведены в приложении А.</w:t>
-      </w:r>
-      <w:r>
-        <w:rPr>
-          <w:sz w:val="28"/>
-          <w:szCs w:val="28"/>
-          <w:lang w:bidi="ru-RU"/>
-        </w:rPr>
-        <w:softHyphen/>
       </w:r>
     </w:p>
     <w:p>
@@ -17677,7 +17917,250 @@
           <w:szCs w:val="28"/>
           <w:lang w:bidi="ru-RU"/>
         </w:rPr>
+      </w:pPr>
+    </w:p>
+    <w:p>
+      <w:pPr>
+        <w:rPr>
+          <w:lang w:bidi="ru-RU"/>
+        </w:rPr>
+      </w:pPr>
+    </w:p>
+    <w:p>
+      <w:pPr>
+        <w:rPr>
+          <w:lang w:bidi="ru-RU"/>
+        </w:rPr>
+      </w:pPr>
+    </w:p>
+    <w:p>
+      <w:pPr>
+        <w:rPr>
+          <w:lang w:bidi="ru-RU"/>
+        </w:rPr>
+      </w:pPr>
+    </w:p>
+    <w:p>
+      <w:pPr>
+        <w:rPr>
+          <w:lang w:bidi="ru-RU"/>
+        </w:rPr>
+      </w:pPr>
+    </w:p>
+    <w:p>
+      <w:pPr>
+        <w:rPr>
+          <w:lang w:bidi="ru-RU"/>
+        </w:rPr>
+      </w:pPr>
+    </w:p>
+    <w:p>
+      <w:pPr>
+        <w:rPr>
+          <w:lang w:bidi="ru-RU"/>
+        </w:rPr>
+      </w:pPr>
+    </w:p>
+    <w:p>
+      <w:pPr>
+        <w:rPr>
+          <w:lang w:bidi="ru-RU"/>
+        </w:rPr>
+      </w:pPr>
+    </w:p>
+    <w:p>
+      <w:pPr>
+        <w:rPr>
+          <w:lang w:bidi="ru-RU"/>
+        </w:rPr>
+      </w:pPr>
+    </w:p>
+    <w:p>
+      <w:pPr>
+        <w:rPr>
+          <w:lang w:bidi="ru-RU"/>
+        </w:rPr>
+      </w:pPr>
+    </w:p>
+    <w:p>
+      <w:pPr>
+        <w:rPr>
+          <w:lang w:bidi="ru-RU"/>
+        </w:rPr>
+      </w:pPr>
+    </w:p>
+    <w:p>
+      <w:pPr>
+        <w:rPr>
+          <w:lang w:bidi="ru-RU"/>
+        </w:rPr>
+      </w:pPr>
+    </w:p>
+    <w:p>
+      <w:pPr>
+        <w:rPr>
+          <w:lang w:bidi="ru-RU"/>
+        </w:rPr>
+      </w:pPr>
+    </w:p>
+    <w:p>
+      <w:pPr>
+        <w:rPr>
+          <w:lang w:bidi="ru-RU"/>
+        </w:rPr>
+      </w:pPr>
+    </w:p>
+    <w:p>
+      <w:pPr>
+        <w:rPr>
+          <w:lang w:bidi="ru-RU"/>
+        </w:rPr>
+      </w:pPr>
+    </w:p>
+    <w:p>
+      <w:pPr>
+        <w:tabs>
+          <w:tab w:val="left" w:pos="6765"/>
+        </w:tabs>
+        <w:rPr>
+          <w:lang w:bidi="ru-RU"/>
+        </w:rPr>
+      </w:pPr>
+      <w:r>
+        <w:rPr>
+          <w:lang w:bidi="ru-RU"/>
+        </w:rPr>
+        <w:tab/>
+      </w:r>
+    </w:p>
+    <w:p>
+      <w:pPr>
+        <w:rPr>
+          <w:lang w:bidi="ru-RU"/>
+        </w:rPr>
+      </w:pPr>
+    </w:p>
+    <w:p>
+      <w:pPr>
+        <w:rPr>
+          <w:lang w:bidi="ru-RU"/>
+        </w:rPr>
+      </w:pPr>
+    </w:p>
+    <w:p>
+      <w:pPr>
+        <w:rPr>
+          <w:lang w:bidi="ru-RU"/>
+        </w:rPr>
+      </w:pPr>
+    </w:p>
+    <w:p>
+      <w:pPr>
+        <w:rPr>
+          <w:lang w:bidi="ru-RU"/>
+        </w:rPr>
+      </w:pPr>
+    </w:p>
+    <w:p>
+      <w:pPr>
+        <w:rPr>
+          <w:lang w:bidi="ru-RU"/>
+        </w:rPr>
+      </w:pPr>
+    </w:p>
+    <w:p>
+      <w:pPr>
+        <w:rPr>
+          <w:lang w:bidi="ru-RU"/>
+        </w:rPr>
+      </w:pPr>
+    </w:p>
+    <w:p>
+      <w:pPr>
+        <w:rPr>
+          <w:lang w:bidi="ru-RU"/>
+        </w:rPr>
+      </w:pPr>
+    </w:p>
+    <w:p>
+      <w:pPr>
+        <w:rPr>
+          <w:lang w:bidi="ru-RU"/>
+        </w:rPr>
+      </w:pPr>
+    </w:p>
+    <w:p>
+      <w:pPr>
+        <w:rPr>
+          <w:lang w:bidi="ru-RU"/>
+        </w:rPr>
+      </w:pPr>
+    </w:p>
+    <w:p>
+      <w:pPr>
+        <w:rPr>
+          <w:lang w:bidi="ru-RU"/>
+        </w:rPr>
+      </w:pPr>
+    </w:p>
+    <w:p>
+      <w:pPr>
+        <w:rPr>
+          <w:lang w:bidi="ru-RU"/>
+        </w:rPr>
+      </w:pPr>
+    </w:p>
+    <w:p>
+      <w:pPr>
+        <w:rPr>
+          <w:lang w:bidi="ru-RU"/>
+        </w:rPr>
+      </w:pPr>
+    </w:p>
+    <w:p>
+      <w:pPr>
+        <w:rPr>
+          <w:lang w:bidi="ru-RU"/>
+        </w:rPr>
+      </w:pPr>
+    </w:p>
+    <w:p>
+      <w:pPr>
+        <w:rPr>
+          <w:lang w:bidi="ru-RU"/>
+        </w:rPr>
+      </w:pPr>
+    </w:p>
+    <w:p>
+      <w:pPr>
+        <w:tabs>
+          <w:tab w:val="left" w:pos="8145"/>
+        </w:tabs>
+        <w:rPr>
+          <w:lang w:bidi="ru-RU"/>
+        </w:rPr>
+      </w:pPr>
+      <w:r>
+        <w:rPr>
+          <w:lang w:bidi="ru-RU"/>
+        </w:rPr>
+        <w:tab/>
+      </w:r>
+    </w:p>
+    <w:p>
+      <w:pPr>
+        <w:rPr>
+          <w:lang w:bidi="ru-RU"/>
+        </w:rPr>
+      </w:pPr>
+    </w:p>
+    <w:p>
+      <w:pPr>
+        <w:rPr>
+          <w:lang w:bidi="ru-RU"/>
+        </w:rPr>
         <w:sectPr>
+          <w:headerReference w:type="default" r:id="rId38"/>
           <w:pgSz w:w="11906" w:h="16838"/>
           <w:pgMar w:top="567" w:right="851" w:bottom="1134" w:left="1701" w:header="284" w:footer="482" w:gutter="0"/>
           <w:cols w:space="720"/>
@@ -17747,14 +18230,7 @@
           <w:sz w:val="28"/>
           <w:szCs w:val="28"/>
         </w:rPr>
-        <w:t xml:space="preserve">Н. Ш. </w:t>
-      </w:r>
-      <w:r>
-        <w:rPr>
-          <w:sz w:val="28"/>
-          <w:szCs w:val="28"/>
-        </w:rPr>
-        <w:t>Кремер. «</w:t>
+        <w:t>Н. Ш. Кремер. «</w:t>
       </w:r>
       <w:r>
         <w:rPr>
@@ -17946,14 +18422,7 @@
           <w:sz w:val="28"/>
           <w:szCs w:val="28"/>
         </w:rPr>
-        <w:t>С.М.</w:t>
-      </w:r>
-      <w:r>
-        <w:rPr>
-          <w:sz w:val="28"/>
-          <w:szCs w:val="28"/>
-        </w:rPr>
-        <w:t xml:space="preserve"> </w:t>
+        <w:t xml:space="preserve">С.М. </w:t>
       </w:r>
       <w:r>
         <w:rPr>
@@ -18073,14 +18542,7 @@
           <w:sz w:val="28"/>
           <w:szCs w:val="28"/>
         </w:rPr>
-        <w:t>Г.</w:t>
-      </w:r>
-      <w:r>
-        <w:rPr>
-          <w:sz w:val="28"/>
-          <w:szCs w:val="28"/>
-        </w:rPr>
-        <w:t xml:space="preserve"> </w:t>
+        <w:t xml:space="preserve">Г. </w:t>
       </w:r>
       <w:proofErr w:type="spellStart"/>
       <w:r>
@@ -18341,6 +18803,8 @@
           <w:lang w:bidi="ru-RU"/>
         </w:rPr>
         <w:sectPr>
+          <w:headerReference w:type="default" r:id="rId39"/>
+          <w:footerReference w:type="default" r:id="rId40"/>
           <w:pgSz w:w="11906" w:h="16838"/>
           <w:pgMar w:top="567" w:right="851" w:bottom="1134" w:left="1701" w:header="284" w:footer="482" w:gutter="0"/>
           <w:cols w:space="720"/>
@@ -18468,7 +18932,7 @@
         <w:rPr>
           <w:rFonts w:ascii="Courier New" w:hAnsi="Courier New" w:cs="Courier New"/>
           <w:color w:val="000000"/>
-          <w:lang w:bidi="ru-RU"/>
+          <w:lang w:val="en-US" w:bidi="ru-RU"/>
         </w:rPr>
         <w:t xml:space="preserve"> </w:t>
       </w:r>
@@ -18486,7 +18950,7 @@
         <w:rPr>
           <w:rFonts w:ascii="Courier New" w:hAnsi="Courier New" w:cs="Courier New"/>
           <w:color w:val="000000"/>
-          <w:lang w:bidi="ru-RU"/>
+          <w:lang w:val="en-US" w:bidi="ru-RU"/>
         </w:rPr>
         <w:t>::</w:t>
       </w:r>
@@ -18502,7 +18966,7 @@
         <w:rPr>
           <w:rFonts w:ascii="Courier New" w:hAnsi="Courier New" w:cs="Courier New"/>
           <w:color w:val="000000"/>
-          <w:lang w:bidi="ru-RU"/>
+          <w:lang w:val="en-US" w:bidi="ru-RU"/>
         </w:rPr>
         <w:t>(</w:t>
       </w:r>
@@ -18520,7 +18984,7 @@
         <w:rPr>
           <w:rFonts w:ascii="Courier New" w:hAnsi="Courier New" w:cs="Courier New"/>
           <w:color w:val="000000"/>
-          <w:lang w:bidi="ru-RU"/>
+          <w:lang w:val="en-US" w:bidi="ru-RU"/>
         </w:rPr>
         <w:t xml:space="preserve"> </w:t>
       </w:r>
@@ -29537,7 +30001,8 @@
       </w:r>
     </w:p>
     <w:sectPr>
-      <w:headerReference w:type="default" r:id="rId38"/>
+      <w:headerReference w:type="default" r:id="rId41"/>
+      <w:footerReference w:type="default" r:id="rId42"/>
       <w:pgSz w:w="11906" w:h="16838"/>
       <w:pgMar w:top="567" w:right="851" w:bottom="1418" w:left="1701" w:header="284" w:footer="482" w:gutter="0"/>
       <w:cols w:space="720"/>
@@ -29678,7 +30143,7 @@
         <w:rFonts w:ascii="ISOCPEUR" w:hAnsi="ISOCPEUR"/>
         <w:noProof/>
       </w:rPr>
-      <w:t>21</w:t>
+      <w:t>22</w:t>
     </w:r>
     <w:r>
       <w:rPr>
@@ -29691,7 +30156,72 @@
 </file>
 
 <file path=word/footer3.xml><?xml version="1.0" encoding="utf-8"?>
-<w:ftr xmlns:wpc="http://schemas.microsoft.com/office/word/2010/wordprocessingCanvas" xmlns:mc="http://schemas.openxmlformats.org/markup-compatibility/2006" xmlns:o="urn:schemas-microsoft-com:office:office" xmlns:r="http://schemas.openxmlformats.org/officeDocument/2006/relationships" xmlns:m="http://schemas.openxmlformats.org/officeDocument/2006/math" xmlns:v="urn:schemas-microsoft-com:vml" xmlns:wp14="http://schemas.microsoft.com/office/word/2010/wordprocessingDrawing" xmlns:wp="http://schemas.openxmlformats.org/drawingml/2006/wordprocessingDrawing" xmlns:w10="urn:schemas-microsoft-com:office:word" xmlns:w="http://schemas.openxmlformats.org/wordprocessingml/2006/main" xmlns:w14="http://schemas.microsoft.com/office/word/2010/wordml" xmlns:w15="http://schemas.microsoft.com/office/word/2012/wordml" xmlns:wpg="http://schemas.microsoft.com/office/word/2010/wordprocessingGroup" xmlns:wpi="http://schemas.microsoft.com/office/word/2010/wordprocessingInk" xmlns:wne="http://schemas.microsoft.com/office/word/2006/wordml" xmlns:wps="http://schemas.microsoft.com/office/word/2010/wordprocessingShape" mc:Ignorable="w14 w15 wp14"/>
+<w:ftr xmlns:wpc="http://schemas.microsoft.com/office/word/2010/wordprocessingCanvas" xmlns:mc="http://schemas.openxmlformats.org/markup-compatibility/2006" xmlns:o="urn:schemas-microsoft-com:office:office" xmlns:r="http://schemas.openxmlformats.org/officeDocument/2006/relationships" xmlns:m="http://schemas.openxmlformats.org/officeDocument/2006/math" xmlns:v="urn:schemas-microsoft-com:vml" xmlns:wp14="http://schemas.microsoft.com/office/word/2010/wordprocessingDrawing" xmlns:wp="http://schemas.openxmlformats.org/drawingml/2006/wordprocessingDrawing" xmlns:w10="urn:schemas-microsoft-com:office:word" xmlns:w="http://schemas.openxmlformats.org/wordprocessingml/2006/main" xmlns:w14="http://schemas.microsoft.com/office/word/2010/wordml" xmlns:w15="http://schemas.microsoft.com/office/word/2012/wordml" xmlns:wpg="http://schemas.microsoft.com/office/word/2010/wordprocessingGroup" xmlns:wpi="http://schemas.microsoft.com/office/word/2010/wordprocessingInk" xmlns:wne="http://schemas.microsoft.com/office/word/2006/wordml" xmlns:wps="http://schemas.microsoft.com/office/word/2010/wordprocessingShape" mc:Ignorable="w14 w15 wp14">
+  <w:p>
+    <w:pPr>
+      <w:pStyle w:val="ab"/>
+      <w:tabs>
+        <w:tab w:val="clear" w:pos="9638"/>
+        <w:tab w:val="left" w:pos="9498"/>
+      </w:tabs>
+      <w:ind w:right="-284"/>
+      <w:jc w:val="right"/>
+      <w:rPr>
+        <w:rFonts w:ascii="ISOCPEUR" w:hAnsi="ISOCPEUR"/>
+      </w:rPr>
+    </w:pPr>
+  </w:p>
+</w:ftr>
+</file>
+
+<file path=word/footer4.xml><?xml version="1.0" encoding="utf-8"?>
+<w:ftr xmlns:wpc="http://schemas.microsoft.com/office/word/2010/wordprocessingCanvas" xmlns:mc="http://schemas.openxmlformats.org/markup-compatibility/2006" xmlns:o="urn:schemas-microsoft-com:office:office" xmlns:r="http://schemas.openxmlformats.org/officeDocument/2006/relationships" xmlns:m="http://schemas.openxmlformats.org/officeDocument/2006/math" xmlns:v="urn:schemas-microsoft-com:vml" xmlns:wp14="http://schemas.microsoft.com/office/word/2010/wordprocessingDrawing" xmlns:wp="http://schemas.openxmlformats.org/drawingml/2006/wordprocessingDrawing" xmlns:w10="urn:schemas-microsoft-com:office:word" xmlns:w="http://schemas.openxmlformats.org/wordprocessingml/2006/main" xmlns:w14="http://schemas.microsoft.com/office/word/2010/wordml" xmlns:w15="http://schemas.microsoft.com/office/word/2012/wordml" xmlns:wpg="http://schemas.microsoft.com/office/word/2010/wordprocessingGroup" xmlns:wpi="http://schemas.microsoft.com/office/word/2010/wordprocessingInk" xmlns:wne="http://schemas.microsoft.com/office/word/2006/wordml" xmlns:wps="http://schemas.microsoft.com/office/word/2010/wordprocessingShape" mc:Ignorable="w14 w15 wp14">
+  <w:p>
+    <w:pPr>
+      <w:pStyle w:val="ab"/>
+      <w:tabs>
+        <w:tab w:val="clear" w:pos="9638"/>
+        <w:tab w:val="left" w:pos="9498"/>
+      </w:tabs>
+      <w:ind w:right="-284"/>
+      <w:jc w:val="right"/>
+      <w:rPr>
+        <w:rFonts w:ascii="ISOCPEUR" w:hAnsi="ISOCPEUR"/>
+      </w:rPr>
+    </w:pPr>
+    <w:r>
+      <w:rPr>
+        <w:rFonts w:ascii="ISOCPEUR" w:hAnsi="ISOCPEUR"/>
+      </w:rPr>
+      <w:fldChar w:fldCharType="begin"/>
+    </w:r>
+    <w:r>
+      <w:rPr>
+        <w:rFonts w:ascii="ISOCPEUR" w:hAnsi="ISOCPEUR"/>
+      </w:rPr>
+      <w:instrText>PAGE   \* MERGEFORMAT</w:instrText>
+    </w:r>
+    <w:r>
+      <w:rPr>
+        <w:rFonts w:ascii="ISOCPEUR" w:hAnsi="ISOCPEUR"/>
+      </w:rPr>
+      <w:fldChar w:fldCharType="separate"/>
+    </w:r>
+    <w:r>
+      <w:rPr>
+        <w:rFonts w:ascii="ISOCPEUR" w:hAnsi="ISOCPEUR"/>
+        <w:noProof/>
+      </w:rPr>
+      <w:t>27</w:t>
+    </w:r>
+    <w:r>
+      <w:rPr>
+        <w:rFonts w:ascii="ISOCPEUR" w:hAnsi="ISOCPEUR"/>
+      </w:rPr>
+      <w:fldChar w:fldCharType="end"/>
+    </w:r>
+  </w:p>
+</w:ftr>
 </file>
 
 <file path=word/footnotes.xml><?xml version="1.0" encoding="utf-8"?>
@@ -29831,7 +30361,7 @@
             <wp:anchor distT="0" distB="0" distL="114300" distR="114300" simplePos="0" relativeHeight="251659264" behindDoc="0" locked="0" layoutInCell="1" allowOverlap="1" wp14:anchorId="35CF5489" wp14:editId="6DEADEDD">
               <wp:simplePos x="0" y="0"/>
               <wp:positionH relativeFrom="page">
-                <wp:posOffset>641580</wp:posOffset>
+                <wp:posOffset>679450</wp:posOffset>
               </wp:positionH>
               <wp:positionV relativeFrom="page">
                 <wp:posOffset>252095</wp:posOffset>
@@ -29903,7 +30433,7 @@
         </mc:Choice>
         <mc:Fallback>
           <w:pict>
-            <v:rect w14:anchorId="6FBE9141" id="Rectangle 128" o:spid="_x0000_s1026" style="position:absolute;margin-left:50.5pt;margin-top:19.85pt;width:518.8pt;height:785pt;z-index:251659264;visibility:visible;mso-wrap-style:none;mso-width-percent:0;mso-height-percent:0;mso-wrap-distance-left:9pt;mso-wrap-distance-top:0;mso-wrap-distance-right:9pt;mso-wrap-distance-bottom:0;mso-position-horizontal:absolute;mso-position-horizontal-relative:page;mso-position-vertical:absolute;mso-position-vertical-relative:page;mso-width-percent:0;mso-height-percent:0;mso-width-relative:page;mso-height-relative:page;v-text-anchor:middle" o:gfxdata="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" filled="f" strokeweight=".71mm">
+            <v:rect w14:anchorId="748278FB" id="Rectangle 128" o:spid="_x0000_s1026" style="position:absolute;margin-left:53.5pt;margin-top:19.85pt;width:518.8pt;height:785pt;z-index:251659264;visibility:visible;mso-wrap-style:none;mso-width-percent:0;mso-height-percent:0;mso-wrap-distance-left:9pt;mso-wrap-distance-top:0;mso-wrap-distance-right:9pt;mso-wrap-distance-bottom:0;mso-position-horizontal:absolute;mso-position-horizontal-relative:page;mso-position-vertical:absolute;mso-position-vertical-relative:page;mso-width-percent:0;mso-height-percent:0;mso-width-relative:page;mso-height-relative:page;v-text-anchor:middle" o:gfxdata="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" filled="f" strokeweight=".71mm">
               <v:stroke endcap="square"/>
               <w10:wrap anchorx="page" anchory="page"/>
             </v:rect>
@@ -30961,7 +31491,7 @@
                                   <w:sz w:val="36"/>
                                   <w:szCs w:val="36"/>
                                 </w:rPr>
-                                <w:t>ПКЖТ.134000.КП.ПЗ.036.14</w:t>
+                                <w:t>ПКЖТ.1304000.КП.ПЗ.036.14</w:t>
                               </w:r>
                             </w:p>
                             <w:p>
@@ -32453,15 +32983,7 @@
                                   <w:sz w:val="18"/>
                                   <w:lang w:val="ru-RU"/>
                                 </w:rPr>
-                                <w:t>2</w:t>
-                              </w:r>
-                              <w:r>
-                                <w:rPr>
-                                  <w:i w:val="0"/>
-                                  <w:sz w:val="18"/>
-                                  <w:lang w:val="ru-RU"/>
-                                </w:rPr>
-                                <w:t>9</w:t>
+                                <w:t>30</w:t>
                               </w:r>
                             </w:p>
                           </w:txbxContent>
@@ -32919,7 +33441,7 @@
                             <w:sz w:val="36"/>
                             <w:szCs w:val="36"/>
                           </w:rPr>
-                          <w:t>ПКЖТ.134000.КП.ПЗ.036.14</w:t>
+                          <w:t>ПКЖТ.1304000.КП.ПЗ.036.14</w:t>
                         </w:r>
                       </w:p>
                       <w:p>
@@ -33352,15 +33874,7 @@
                             <w:sz w:val="18"/>
                             <w:lang w:val="ru-RU"/>
                           </w:rPr>
-                          <w:t>2</w:t>
-                        </w:r>
-                        <w:r>
-                          <w:rPr>
-                            <w:i w:val="0"/>
-                            <w:sz w:val="18"/>
-                            <w:lang w:val="ru-RU"/>
-                          </w:rPr>
-                          <w:t>9</w:t>
+                          <w:t>30</w:t>
                         </w:r>
                       </w:p>
                     </w:txbxContent>
@@ -35916,6 +36430,1223 @@
         <w:noProof/>
         <w:lang w:eastAsia="ru-RU" w:bidi="ar-SA"/>
       </w:rPr>
+      <mc:AlternateContent>
+        <mc:Choice Requires="wpg">
+          <w:drawing>
+            <wp:anchor distT="0" distB="0" distL="114300" distR="114300" simplePos="0" relativeHeight="251677696" behindDoc="0" locked="0" layoutInCell="1" allowOverlap="1" wp14:anchorId="4DDC70D2" wp14:editId="1CE10F18">
+              <wp:simplePos x="0" y="0"/>
+              <wp:positionH relativeFrom="column">
+                <wp:posOffset>-375285</wp:posOffset>
+              </wp:positionH>
+              <wp:positionV relativeFrom="paragraph">
+                <wp:posOffset>67310</wp:posOffset>
+              </wp:positionV>
+              <wp:extent cx="6588125" cy="10189210"/>
+              <wp:effectExtent l="0" t="0" r="22225" b="21590"/>
+              <wp:wrapNone/>
+              <wp:docPr id="20" name="Группа 20"/>
+              <wp:cNvGraphicFramePr/>
+              <a:graphic xmlns:a="http://schemas.openxmlformats.org/drawingml/2006/main">
+                <a:graphicData uri="http://schemas.microsoft.com/office/word/2010/wordprocessingGroup">
+                  <wpg:wgp>
+                    <wpg:cNvGrpSpPr/>
+                    <wpg:grpSpPr>
+                      <a:xfrm>
+                        <a:off x="0" y="0"/>
+                        <a:ext cx="6588125" cy="10189210"/>
+                        <a:chOff x="0" y="0"/>
+                        <a:chExt cx="6588125" cy="10189210"/>
+                      </a:xfrm>
+                    </wpg:grpSpPr>
+                    <wpg:grpSp>
+                      <wpg:cNvPr id="75" name="Group 107"/>
+                      <wpg:cNvGrpSpPr>
+                        <a:grpSpLocks/>
+                      </wpg:cNvGrpSpPr>
+                      <wpg:grpSpPr bwMode="auto">
+                        <a:xfrm>
+                          <a:off x="0" y="0"/>
+                          <a:ext cx="6588125" cy="10189210"/>
+                          <a:chOff x="0" y="0"/>
+                          <a:chExt cx="20215" cy="48345"/>
+                        </a:xfrm>
+                      </wpg:grpSpPr>
+                      <wps:wsp>
+                        <wps:cNvPr id="76" name="Rectangle 108"/>
+                        <wps:cNvSpPr>
+                          <a:spLocks noChangeArrowheads="1"/>
+                        </wps:cNvSpPr>
+                        <wps:spPr bwMode="auto">
+                          <a:xfrm>
+                            <a:off x="0" y="0"/>
+                            <a:ext cx="20215" cy="48345"/>
+                          </a:xfrm>
+                          <a:prstGeom prst="rect">
+                            <a:avLst/>
+                          </a:prstGeom>
+                          <a:noFill/>
+                          <a:ln w="19050">
+                            <a:solidFill>
+                              <a:srgbClr val="000000"/>
+                            </a:solidFill>
+                            <a:miter lim="800000"/>
+                            <a:headEnd/>
+                            <a:tailEnd/>
+                          </a:ln>
+                          <a:effectLst/>
+                          <a:extLst>
+                            <a:ext uri="{909E8E84-426E-40DD-AFC4-6F175D3DCCD1}">
+                              <a14:hiddenFill xmlns:a14="http://schemas.microsoft.com/office/drawing/2010/main">
+                                <a:solidFill>
+                                  <a:srgbClr val="FFFFFF"/>
+                                </a:solidFill>
+                              </a14:hiddenFill>
+                            </a:ext>
+                            <a:ext uri="{AF507438-7753-43E0-B8FC-AC1667EBCBE1}">
+                              <a14:hiddenEffects xmlns:a14="http://schemas.microsoft.com/office/drawing/2010/main">
+                                <a:effectLst>
+                                  <a:outerShdw dist="35921" dir="2700000" algn="ctr" rotWithShape="0">
+                                    <a:srgbClr val="808080"/>
+                                  </a:outerShdw>
+                                </a:effectLst>
+                              </a14:hiddenEffects>
+                            </a:ext>
+                          </a:extLst>
+                        </wps:spPr>
+                        <wps:bodyPr rot="0" vert="horz" wrap="square" lIns="91440" tIns="45720" rIns="91440" bIns="45720" anchor="t" anchorCtr="0" upright="1">
+                          <a:noAutofit/>
+                        </wps:bodyPr>
+                      </wps:wsp>
+                      <wps:wsp>
+                        <wps:cNvPr id="77" name="Line 109"/>
+                        <wps:cNvCnPr>
+                          <a:cxnSpLocks noChangeShapeType="1"/>
+                        </wps:cNvCnPr>
+                        <wps:spPr bwMode="auto">
+                          <a:xfrm>
+                            <a:off x="1105" y="45804"/>
+                            <a:ext cx="2" cy="2514"/>
+                          </a:xfrm>
+                          <a:prstGeom prst="line">
+                            <a:avLst/>
+                          </a:prstGeom>
+                          <a:noFill/>
+                          <a:ln w="19050">
+                            <a:solidFill>
+                              <a:srgbClr val="000000"/>
+                            </a:solidFill>
+                            <a:round/>
+                            <a:headEnd/>
+                            <a:tailEnd/>
+                          </a:ln>
+                          <a:effectLst/>
+                          <a:extLst>
+                            <a:ext uri="{909E8E84-426E-40DD-AFC4-6F175D3DCCD1}">
+                              <a14:hiddenFill xmlns:a14="http://schemas.microsoft.com/office/drawing/2010/main">
+                                <a:noFill/>
+                              </a14:hiddenFill>
+                            </a:ext>
+                            <a:ext uri="{AF507438-7753-43E0-B8FC-AC1667EBCBE1}">
+                              <a14:hiddenEffects xmlns:a14="http://schemas.microsoft.com/office/drawing/2010/main">
+                                <a:effectLst>
+                                  <a:outerShdw dist="35921" dir="2700000" algn="ctr" rotWithShape="0">
+                                    <a:srgbClr val="808080"/>
+                                  </a:outerShdw>
+                                </a:effectLst>
+                              </a14:hiddenEffects>
+                            </a:ext>
+                          </a:extLst>
+                        </wps:spPr>
+                        <wps:bodyPr/>
+                      </wps:wsp>
+                      <wps:wsp>
+                        <wps:cNvPr id="78" name="Line 110"/>
+                        <wps:cNvCnPr>
+                          <a:cxnSpLocks noChangeShapeType="1"/>
+                        </wps:cNvCnPr>
+                        <wps:spPr bwMode="auto">
+                          <a:xfrm>
+                            <a:off x="10" y="45785"/>
+                            <a:ext cx="20182" cy="2"/>
+                          </a:xfrm>
+                          <a:prstGeom prst="line">
+                            <a:avLst/>
+                          </a:prstGeom>
+                          <a:noFill/>
+                          <a:ln w="19050">
+                            <a:solidFill>
+                              <a:srgbClr val="000000"/>
+                            </a:solidFill>
+                            <a:round/>
+                            <a:headEnd/>
+                            <a:tailEnd/>
+                          </a:ln>
+                          <a:effectLst/>
+                          <a:extLst>
+                            <a:ext uri="{909E8E84-426E-40DD-AFC4-6F175D3DCCD1}">
+                              <a14:hiddenFill xmlns:a14="http://schemas.microsoft.com/office/drawing/2010/main">
+                                <a:noFill/>
+                              </a14:hiddenFill>
+                            </a:ext>
+                            <a:ext uri="{AF507438-7753-43E0-B8FC-AC1667EBCBE1}">
+                              <a14:hiddenEffects xmlns:a14="http://schemas.microsoft.com/office/drawing/2010/main">
+                                <a:effectLst>
+                                  <a:outerShdw dist="35921" dir="2700000" algn="ctr" rotWithShape="0">
+                                    <a:srgbClr val="808080"/>
+                                  </a:outerShdw>
+                                </a:effectLst>
+                              </a14:hiddenEffects>
+                            </a:ext>
+                          </a:extLst>
+                        </wps:spPr>
+                        <wps:bodyPr/>
+                      </wps:wsp>
+                      <wps:wsp>
+                        <wps:cNvPr id="79" name="Line 111"/>
+                        <wps:cNvCnPr>
+                          <a:cxnSpLocks noChangeShapeType="1"/>
+                        </wps:cNvCnPr>
+                        <wps:spPr bwMode="auto">
+                          <a:xfrm>
+                            <a:off x="2210" y="45804"/>
+                            <a:ext cx="2" cy="2514"/>
+                          </a:xfrm>
+                          <a:prstGeom prst="line">
+                            <a:avLst/>
+                          </a:prstGeom>
+                          <a:noFill/>
+                          <a:ln w="19050">
+                            <a:solidFill>
+                              <a:srgbClr val="000000"/>
+                            </a:solidFill>
+                            <a:round/>
+                            <a:headEnd/>
+                            <a:tailEnd/>
+                          </a:ln>
+                          <a:effectLst/>
+                          <a:extLst>
+                            <a:ext uri="{909E8E84-426E-40DD-AFC4-6F175D3DCCD1}">
+                              <a14:hiddenFill xmlns:a14="http://schemas.microsoft.com/office/drawing/2010/main">
+                                <a:noFill/>
+                              </a14:hiddenFill>
+                            </a:ext>
+                            <a:ext uri="{AF507438-7753-43E0-B8FC-AC1667EBCBE1}">
+                              <a14:hiddenEffects xmlns:a14="http://schemas.microsoft.com/office/drawing/2010/main">
+                                <a:effectLst>
+                                  <a:outerShdw dist="35921" dir="2700000" algn="ctr" rotWithShape="0">
+                                    <a:srgbClr val="808080"/>
+                                  </a:outerShdw>
+                                </a:effectLst>
+                              </a14:hiddenEffects>
+                            </a:ext>
+                          </a:extLst>
+                        </wps:spPr>
+                        <wps:bodyPr/>
+                      </wps:wsp>
+                      <wps:wsp>
+                        <wps:cNvPr id="80" name="Line 112"/>
+                        <wps:cNvCnPr>
+                          <a:cxnSpLocks noChangeShapeType="1"/>
+                        </wps:cNvCnPr>
+                        <wps:spPr bwMode="auto">
+                          <a:xfrm>
+                            <a:off x="4972" y="45804"/>
+                            <a:ext cx="2" cy="2514"/>
+                          </a:xfrm>
+                          <a:prstGeom prst="line">
+                            <a:avLst/>
+                          </a:prstGeom>
+                          <a:noFill/>
+                          <a:ln w="19050">
+                            <a:solidFill>
+                              <a:srgbClr val="000000"/>
+                            </a:solidFill>
+                            <a:round/>
+                            <a:headEnd/>
+                            <a:tailEnd/>
+                          </a:ln>
+                          <a:effectLst/>
+                          <a:extLst>
+                            <a:ext uri="{909E8E84-426E-40DD-AFC4-6F175D3DCCD1}">
+                              <a14:hiddenFill xmlns:a14="http://schemas.microsoft.com/office/drawing/2010/main">
+                                <a:noFill/>
+                              </a14:hiddenFill>
+                            </a:ext>
+                            <a:ext uri="{AF507438-7753-43E0-B8FC-AC1667EBCBE1}">
+                              <a14:hiddenEffects xmlns:a14="http://schemas.microsoft.com/office/drawing/2010/main">
+                                <a:effectLst>
+                                  <a:outerShdw dist="35921" dir="2700000" algn="ctr" rotWithShape="0">
+                                    <a:srgbClr val="808080"/>
+                                  </a:outerShdw>
+                                </a:effectLst>
+                              </a14:hiddenEffects>
+                            </a:ext>
+                          </a:extLst>
+                        </wps:spPr>
+                        <wps:bodyPr/>
+                      </wps:wsp>
+                      <wps:wsp>
+                        <wps:cNvPr id="81" name="Line 113"/>
+                        <wps:cNvCnPr>
+                          <a:cxnSpLocks noChangeShapeType="1"/>
+                        </wps:cNvCnPr>
+                        <wps:spPr bwMode="auto">
+                          <a:xfrm>
+                            <a:off x="6628" y="45829"/>
+                            <a:ext cx="2" cy="2490"/>
+                          </a:xfrm>
+                          <a:prstGeom prst="line">
+                            <a:avLst/>
+                          </a:prstGeom>
+                          <a:noFill/>
+                          <a:ln w="19050">
+                            <a:solidFill>
+                              <a:srgbClr val="000000"/>
+                            </a:solidFill>
+                            <a:round/>
+                            <a:headEnd/>
+                            <a:tailEnd/>
+                          </a:ln>
+                          <a:effectLst/>
+                          <a:extLst>
+                            <a:ext uri="{909E8E84-426E-40DD-AFC4-6F175D3DCCD1}">
+                              <a14:hiddenFill xmlns:a14="http://schemas.microsoft.com/office/drawing/2010/main">
+                                <a:noFill/>
+                              </a14:hiddenFill>
+                            </a:ext>
+                            <a:ext uri="{AF507438-7753-43E0-B8FC-AC1667EBCBE1}">
+                              <a14:hiddenEffects xmlns:a14="http://schemas.microsoft.com/office/drawing/2010/main">
+                                <a:effectLst>
+                                  <a:outerShdw dist="35921" dir="2700000" algn="ctr" rotWithShape="0">
+                                    <a:srgbClr val="808080"/>
+                                  </a:outerShdw>
+                                </a:effectLst>
+                              </a14:hiddenEffects>
+                            </a:ext>
+                          </a:extLst>
+                        </wps:spPr>
+                        <wps:bodyPr/>
+                      </wps:wsp>
+                      <wps:wsp>
+                        <wps:cNvPr id="82" name="Line 114"/>
+                        <wps:cNvCnPr>
+                          <a:cxnSpLocks noChangeShapeType="1"/>
+                        </wps:cNvCnPr>
+                        <wps:spPr bwMode="auto">
+                          <a:xfrm>
+                            <a:off x="7732" y="45804"/>
+                            <a:ext cx="2" cy="2490"/>
+                          </a:xfrm>
+                          <a:prstGeom prst="line">
+                            <a:avLst/>
+                          </a:prstGeom>
+                          <a:noFill/>
+                          <a:ln w="19050">
+                            <a:solidFill>
+                              <a:srgbClr val="000000"/>
+                            </a:solidFill>
+                            <a:round/>
+                            <a:headEnd/>
+                            <a:tailEnd/>
+                          </a:ln>
+                          <a:effectLst/>
+                          <a:extLst>
+                            <a:ext uri="{909E8E84-426E-40DD-AFC4-6F175D3DCCD1}">
+                              <a14:hiddenFill xmlns:a14="http://schemas.microsoft.com/office/drawing/2010/main">
+                                <a:noFill/>
+                              </a14:hiddenFill>
+                            </a:ext>
+                            <a:ext uri="{AF507438-7753-43E0-B8FC-AC1667EBCBE1}">
+                              <a14:hiddenEffects xmlns:a14="http://schemas.microsoft.com/office/drawing/2010/main">
+                                <a:effectLst>
+                                  <a:outerShdw dist="35921" dir="2700000" algn="ctr" rotWithShape="0">
+                                    <a:srgbClr val="808080"/>
+                                  </a:outerShdw>
+                                </a:effectLst>
+                              </a14:hiddenEffects>
+                            </a:ext>
+                          </a:extLst>
+                        </wps:spPr>
+                        <wps:bodyPr/>
+                      </wps:wsp>
+                      <wps:wsp>
+                        <wps:cNvPr id="83" name="Line 115"/>
+                        <wps:cNvCnPr>
+                          <a:cxnSpLocks noChangeShapeType="1"/>
+                        </wps:cNvCnPr>
+                        <wps:spPr bwMode="auto">
+                          <a:xfrm>
+                            <a:off x="19108" y="45804"/>
+                            <a:ext cx="4" cy="2514"/>
+                          </a:xfrm>
+                          <a:prstGeom prst="line">
+                            <a:avLst/>
+                          </a:prstGeom>
+                          <a:noFill/>
+                          <a:ln w="19050">
+                            <a:solidFill>
+                              <a:srgbClr val="000000"/>
+                            </a:solidFill>
+                            <a:round/>
+                            <a:headEnd/>
+                            <a:tailEnd/>
+                          </a:ln>
+                          <a:effectLst/>
+                          <a:extLst>
+                            <a:ext uri="{909E8E84-426E-40DD-AFC4-6F175D3DCCD1}">
+                              <a14:hiddenFill xmlns:a14="http://schemas.microsoft.com/office/drawing/2010/main">
+                                <a:noFill/>
+                              </a14:hiddenFill>
+                            </a:ext>
+                            <a:ext uri="{AF507438-7753-43E0-B8FC-AC1667EBCBE1}">
+                              <a14:hiddenEffects xmlns:a14="http://schemas.microsoft.com/office/drawing/2010/main">
+                                <a:effectLst>
+                                  <a:outerShdw dist="35921" dir="2700000" algn="ctr" rotWithShape="0">
+                                    <a:srgbClr val="808080"/>
+                                  </a:outerShdw>
+                                </a:effectLst>
+                              </a14:hiddenEffects>
+                            </a:ext>
+                          </a:extLst>
+                        </wps:spPr>
+                        <wps:bodyPr/>
+                      </wps:wsp>
+                      <wps:wsp>
+                        <wps:cNvPr id="84" name="Line 116"/>
+                        <wps:cNvCnPr>
+                          <a:cxnSpLocks noChangeShapeType="1"/>
+                        </wps:cNvCnPr>
+                        <wps:spPr bwMode="auto">
+                          <a:xfrm>
+                            <a:off x="10" y="46636"/>
+                            <a:ext cx="7703" cy="5"/>
+                          </a:xfrm>
+                          <a:prstGeom prst="line">
+                            <a:avLst/>
+                          </a:prstGeom>
+                          <a:noFill/>
+                          <a:ln w="19050">
+                            <a:solidFill>
+                              <a:srgbClr val="000000"/>
+                            </a:solidFill>
+                            <a:round/>
+                            <a:headEnd/>
+                            <a:tailEnd/>
+                          </a:ln>
+                          <a:effectLst/>
+                          <a:extLst>
+                            <a:ext uri="{909E8E84-426E-40DD-AFC4-6F175D3DCCD1}">
+                              <a14:hiddenFill xmlns:a14="http://schemas.microsoft.com/office/drawing/2010/main">
+                                <a:noFill/>
+                              </a14:hiddenFill>
+                            </a:ext>
+                            <a:ext uri="{AF507438-7753-43E0-B8FC-AC1667EBCBE1}">
+                              <a14:hiddenEffects xmlns:a14="http://schemas.microsoft.com/office/drawing/2010/main">
+                                <a:effectLst>
+                                  <a:outerShdw dist="35921" dir="2700000" algn="ctr" rotWithShape="0">
+                                    <a:srgbClr val="808080"/>
+                                  </a:outerShdw>
+                                </a:effectLst>
+                              </a14:hiddenEffects>
+                            </a:ext>
+                          </a:extLst>
+                        </wps:spPr>
+                        <wps:bodyPr/>
+                      </wps:wsp>
+                      <wps:wsp>
+                        <wps:cNvPr id="85" name="Line 117"/>
+                        <wps:cNvCnPr>
+                          <a:cxnSpLocks noChangeShapeType="1"/>
+                        </wps:cNvCnPr>
+                        <wps:spPr bwMode="auto">
+                          <a:xfrm>
+                            <a:off x="10" y="47489"/>
+                            <a:ext cx="7703" cy="2"/>
+                          </a:xfrm>
+                          <a:prstGeom prst="line">
+                            <a:avLst/>
+                          </a:prstGeom>
+                          <a:noFill/>
+                          <a:ln w="19050">
+                            <a:solidFill>
+                              <a:srgbClr val="000000"/>
+                            </a:solidFill>
+                            <a:round/>
+                            <a:headEnd/>
+                            <a:tailEnd/>
+                          </a:ln>
+                          <a:effectLst/>
+                          <a:extLst>
+                            <a:ext uri="{909E8E84-426E-40DD-AFC4-6F175D3DCCD1}">
+                              <a14:hiddenFill xmlns:a14="http://schemas.microsoft.com/office/drawing/2010/main">
+                                <a:noFill/>
+                              </a14:hiddenFill>
+                            </a:ext>
+                            <a:ext uri="{AF507438-7753-43E0-B8FC-AC1667EBCBE1}">
+                              <a14:hiddenEffects xmlns:a14="http://schemas.microsoft.com/office/drawing/2010/main">
+                                <a:effectLst>
+                                  <a:outerShdw dist="35921" dir="2700000" algn="ctr" rotWithShape="0">
+                                    <a:srgbClr val="808080"/>
+                                  </a:outerShdw>
+                                </a:effectLst>
+                              </a14:hiddenEffects>
+                            </a:ext>
+                          </a:extLst>
+                        </wps:spPr>
+                        <wps:bodyPr/>
+                      </wps:wsp>
+                      <wps:wsp>
+                        <wps:cNvPr id="86" name="Line 118"/>
+                        <wps:cNvCnPr>
+                          <a:cxnSpLocks noChangeShapeType="1"/>
+                        </wps:cNvCnPr>
+                        <wps:spPr bwMode="auto">
+                          <a:xfrm>
+                            <a:off x="19123" y="46643"/>
+                            <a:ext cx="1083" cy="2"/>
+                          </a:xfrm>
+                          <a:prstGeom prst="line">
+                            <a:avLst/>
+                          </a:prstGeom>
+                          <a:noFill/>
+                          <a:ln w="19050">
+                            <a:solidFill>
+                              <a:srgbClr val="000000"/>
+                            </a:solidFill>
+                            <a:round/>
+                            <a:headEnd/>
+                            <a:tailEnd/>
+                          </a:ln>
+                          <a:effectLst/>
+                          <a:extLst>
+                            <a:ext uri="{909E8E84-426E-40DD-AFC4-6F175D3DCCD1}">
+                              <a14:hiddenFill xmlns:a14="http://schemas.microsoft.com/office/drawing/2010/main">
+                                <a:noFill/>
+                              </a14:hiddenFill>
+                            </a:ext>
+                            <a:ext uri="{AF507438-7753-43E0-B8FC-AC1667EBCBE1}">
+                              <a14:hiddenEffects xmlns:a14="http://schemas.microsoft.com/office/drawing/2010/main">
+                                <a:effectLst>
+                                  <a:outerShdw dist="35921" dir="2700000" algn="ctr" rotWithShape="0">
+                                    <a:srgbClr val="808080"/>
+                                  </a:outerShdw>
+                                </a:effectLst>
+                              </a14:hiddenEffects>
+                            </a:ext>
+                          </a:extLst>
+                        </wps:spPr>
+                        <wps:bodyPr/>
+                      </wps:wsp>
+                      <wps:wsp>
+                        <wps:cNvPr id="87" name="Rectangle 119"/>
+                        <wps:cNvSpPr>
+                          <a:spLocks noChangeArrowheads="1"/>
+                        </wps:cNvSpPr>
+                        <wps:spPr bwMode="auto">
+                          <a:xfrm>
+                            <a:off x="55" y="47523"/>
+                            <a:ext cx="1011" cy="747"/>
+                          </a:xfrm>
+                          <a:prstGeom prst="rect">
+                            <a:avLst/>
+                          </a:prstGeom>
+                          <a:noFill/>
+                          <a:ln>
+                            <a:noFill/>
+                          </a:ln>
+                          <a:effectLst/>
+                          <a:extLst>
+                            <a:ext uri="{909E8E84-426E-40DD-AFC4-6F175D3DCCD1}">
+                              <a14:hiddenFill xmlns:a14="http://schemas.microsoft.com/office/drawing/2010/main">
+                                <a:solidFill>
+                                  <a:srgbClr val="FFFFFF"/>
+                                </a:solidFill>
+                              </a14:hiddenFill>
+                            </a:ext>
+                            <a:ext uri="{91240B29-F687-4F45-9708-019B960494DF}">
+                              <a14:hiddenLine xmlns:a14="http://schemas.microsoft.com/office/drawing/2010/main" w="19050">
+                                <a:solidFill>
+                                  <a:srgbClr val="000000"/>
+                                </a:solidFill>
+                                <a:miter lim="800000"/>
+                                <a:headEnd/>
+                                <a:tailEnd/>
+                              </a14:hiddenLine>
+                            </a:ext>
+                            <a:ext uri="{AF507438-7753-43E0-B8FC-AC1667EBCBE1}">
+                              <a14:hiddenEffects xmlns:a14="http://schemas.microsoft.com/office/drawing/2010/main">
+                                <a:effectLst/>
+                              </a14:hiddenEffects>
+                            </a:ext>
+                          </a:extLst>
+                        </wps:spPr>
+                        <wps:txbx>
+                          <w:txbxContent>
+                            <w:p>
+                              <w:pPr>
+                                <w:pStyle w:val="af1"/>
+                                <w:jc w:val="center"/>
+                                <w:rPr>
+                                  <w:sz w:val="18"/>
+                                </w:rPr>
+                              </w:pPr>
+                              <w:proofErr w:type="spellStart"/>
+                              <w:r>
+                                <w:rPr>
+                                  <w:sz w:val="18"/>
+                                </w:rPr>
+                                <w:t>Изм</w:t>
+                              </w:r>
+                              <w:proofErr w:type="spellEnd"/>
+                              <w:r>
+                                <w:rPr>
+                                  <w:sz w:val="18"/>
+                                </w:rPr>
+                                <w:t>.</w:t>
+                              </w:r>
+                            </w:p>
+                          </w:txbxContent>
+                        </wps:txbx>
+                        <wps:bodyPr rot="0" vert="horz" wrap="square" lIns="12700" tIns="12700" rIns="12700" bIns="12700" anchor="t" anchorCtr="0" upright="1">
+                          <a:noAutofit/>
+                        </wps:bodyPr>
+                      </wps:wsp>
+                      <wps:wsp>
+                        <wps:cNvPr id="88" name="Rectangle 120"/>
+                        <wps:cNvSpPr>
+                          <a:spLocks noChangeArrowheads="1"/>
+                        </wps:cNvSpPr>
+                        <wps:spPr bwMode="auto">
+                          <a:xfrm>
+                            <a:off x="1151" y="47523"/>
+                            <a:ext cx="1012" cy="747"/>
+                          </a:xfrm>
+                          <a:prstGeom prst="rect">
+                            <a:avLst/>
+                          </a:prstGeom>
+                          <a:noFill/>
+                          <a:ln>
+                            <a:noFill/>
+                          </a:ln>
+                          <a:effectLst/>
+                          <a:extLst>
+                            <a:ext uri="{909E8E84-426E-40DD-AFC4-6F175D3DCCD1}">
+                              <a14:hiddenFill xmlns:a14="http://schemas.microsoft.com/office/drawing/2010/main">
+                                <a:solidFill>
+                                  <a:srgbClr val="FFFFFF"/>
+                                </a:solidFill>
+                              </a14:hiddenFill>
+                            </a:ext>
+                            <a:ext uri="{91240B29-F687-4F45-9708-019B960494DF}">
+                              <a14:hiddenLine xmlns:a14="http://schemas.microsoft.com/office/drawing/2010/main" w="19050">
+                                <a:solidFill>
+                                  <a:srgbClr val="000000"/>
+                                </a:solidFill>
+                                <a:miter lim="800000"/>
+                                <a:headEnd/>
+                                <a:tailEnd/>
+                              </a14:hiddenLine>
+                            </a:ext>
+                            <a:ext uri="{AF507438-7753-43E0-B8FC-AC1667EBCBE1}">
+                              <a14:hiddenEffects xmlns:a14="http://schemas.microsoft.com/office/drawing/2010/main">
+                                <a:effectLst/>
+                              </a14:hiddenEffects>
+                            </a:ext>
+                          </a:extLst>
+                        </wps:spPr>
+                        <wps:txbx>
+                          <w:txbxContent>
+                            <w:p>
+                              <w:pPr>
+                                <w:pStyle w:val="af1"/>
+                                <w:jc w:val="center"/>
+                                <w:rPr>
+                                  <w:sz w:val="18"/>
+                                </w:rPr>
+                              </w:pPr>
+                              <w:r>
+                                <w:rPr>
+                                  <w:sz w:val="18"/>
+                                </w:rPr>
+                                <w:t>Лист</w:t>
+                              </w:r>
+                            </w:p>
+                          </w:txbxContent>
+                        </wps:txbx>
+                        <wps:bodyPr rot="0" vert="horz" wrap="square" lIns="12700" tIns="12700" rIns="12700" bIns="12700" anchor="t" anchorCtr="0" upright="1">
+                          <a:noAutofit/>
+                        </wps:bodyPr>
+                      </wps:wsp>
+                      <wps:wsp>
+                        <wps:cNvPr id="89" name="Rectangle 121"/>
+                        <wps:cNvSpPr>
+                          <a:spLocks noChangeArrowheads="1"/>
+                        </wps:cNvSpPr>
+                        <wps:spPr bwMode="auto">
+                          <a:xfrm>
+                            <a:off x="2291" y="47523"/>
+                            <a:ext cx="2601" cy="747"/>
+                          </a:xfrm>
+                          <a:prstGeom prst="rect">
+                            <a:avLst/>
+                          </a:prstGeom>
+                          <a:noFill/>
+                          <a:ln>
+                            <a:noFill/>
+                          </a:ln>
+                          <a:effectLst/>
+                          <a:extLst>
+                            <a:ext uri="{909E8E84-426E-40DD-AFC4-6F175D3DCCD1}">
+                              <a14:hiddenFill xmlns:a14="http://schemas.microsoft.com/office/drawing/2010/main">
+                                <a:solidFill>
+                                  <a:srgbClr val="FFFFFF"/>
+                                </a:solidFill>
+                              </a14:hiddenFill>
+                            </a:ext>
+                            <a:ext uri="{91240B29-F687-4F45-9708-019B960494DF}">
+                              <a14:hiddenLine xmlns:a14="http://schemas.microsoft.com/office/drawing/2010/main" w="19050">
+                                <a:solidFill>
+                                  <a:srgbClr val="000000"/>
+                                </a:solidFill>
+                                <a:miter lim="800000"/>
+                                <a:headEnd/>
+                                <a:tailEnd/>
+                              </a14:hiddenLine>
+                            </a:ext>
+                            <a:ext uri="{AF507438-7753-43E0-B8FC-AC1667EBCBE1}">
+                              <a14:hiddenEffects xmlns:a14="http://schemas.microsoft.com/office/drawing/2010/main">
+                                <a:effectLst/>
+                              </a14:hiddenEffects>
+                            </a:ext>
+                          </a:extLst>
+                        </wps:spPr>
+                        <wps:txbx>
+                          <w:txbxContent>
+                            <w:p>
+                              <w:pPr>
+                                <w:pStyle w:val="af1"/>
+                                <w:jc w:val="center"/>
+                                <w:rPr>
+                                  <w:sz w:val="18"/>
+                                </w:rPr>
+                              </w:pPr>
+                              <w:r>
+                                <w:rPr>
+                                  <w:sz w:val="18"/>
+                                </w:rPr>
+                                <w:t xml:space="preserve">№ </w:t>
+                              </w:r>
+                              <w:proofErr w:type="spellStart"/>
+                              <w:r>
+                                <w:rPr>
+                                  <w:sz w:val="18"/>
+                                </w:rPr>
+                                <w:t>докум</w:t>
+                              </w:r>
+                              <w:proofErr w:type="spellEnd"/>
+                              <w:r>
+                                <w:rPr>
+                                  <w:sz w:val="18"/>
+                                </w:rPr>
+                                <w:t>.</w:t>
+                              </w:r>
+                            </w:p>
+                          </w:txbxContent>
+                        </wps:txbx>
+                        <wps:bodyPr rot="0" vert="horz" wrap="square" lIns="12700" tIns="12700" rIns="12700" bIns="12700" anchor="t" anchorCtr="0" upright="1">
+                          <a:noAutofit/>
+                        </wps:bodyPr>
+                      </wps:wsp>
+                      <wps:wsp>
+                        <wps:cNvPr id="90" name="Rectangle 122"/>
+                        <wps:cNvSpPr>
+                          <a:spLocks noChangeArrowheads="1"/>
+                        </wps:cNvSpPr>
+                        <wps:spPr bwMode="auto">
+                          <a:xfrm>
+                            <a:off x="5037" y="47523"/>
+                            <a:ext cx="1551" cy="747"/>
+                          </a:xfrm>
+                          <a:prstGeom prst="rect">
+                            <a:avLst/>
+                          </a:prstGeom>
+                          <a:noFill/>
+                          <a:ln>
+                            <a:noFill/>
+                          </a:ln>
+                          <a:effectLst/>
+                          <a:extLst>
+                            <a:ext uri="{909E8E84-426E-40DD-AFC4-6F175D3DCCD1}">
+                              <a14:hiddenFill xmlns:a14="http://schemas.microsoft.com/office/drawing/2010/main">
+                                <a:solidFill>
+                                  <a:srgbClr val="FFFFFF"/>
+                                </a:solidFill>
+                              </a14:hiddenFill>
+                            </a:ext>
+                            <a:ext uri="{91240B29-F687-4F45-9708-019B960494DF}">
+                              <a14:hiddenLine xmlns:a14="http://schemas.microsoft.com/office/drawing/2010/main" w="19050">
+                                <a:solidFill>
+                                  <a:srgbClr val="000000"/>
+                                </a:solidFill>
+                                <a:miter lim="800000"/>
+                                <a:headEnd/>
+                                <a:tailEnd/>
+                              </a14:hiddenLine>
+                            </a:ext>
+                            <a:ext uri="{AF507438-7753-43E0-B8FC-AC1667EBCBE1}">
+                              <a14:hiddenEffects xmlns:a14="http://schemas.microsoft.com/office/drawing/2010/main">
+                                <a:effectLst/>
+                              </a14:hiddenEffects>
+                            </a:ext>
+                          </a:extLst>
+                        </wps:spPr>
+                        <wps:txbx>
+                          <w:txbxContent>
+                            <w:p>
+                              <w:pPr>
+                                <w:pStyle w:val="af1"/>
+                                <w:jc w:val="center"/>
+                                <w:rPr>
+                                  <w:sz w:val="18"/>
+                                </w:rPr>
+                              </w:pPr>
+                              <w:proofErr w:type="spellStart"/>
+                              <w:r>
+                                <w:rPr>
+                                  <w:sz w:val="18"/>
+                                </w:rPr>
+                                <w:t>Подпись</w:t>
+                              </w:r>
+                              <w:proofErr w:type="spellEnd"/>
+                            </w:p>
+                          </w:txbxContent>
+                        </wps:txbx>
+                        <wps:bodyPr rot="0" vert="horz" wrap="square" lIns="12700" tIns="12700" rIns="12700" bIns="12700" anchor="t" anchorCtr="0" upright="1">
+                          <a:noAutofit/>
+                        </wps:bodyPr>
+                      </wps:wsp>
+                      <wps:wsp>
+                        <wps:cNvPr id="91" name="Rectangle 123"/>
+                        <wps:cNvSpPr>
+                          <a:spLocks noChangeArrowheads="1"/>
+                        </wps:cNvSpPr>
+                        <wps:spPr bwMode="auto">
+                          <a:xfrm>
+                            <a:off x="6675" y="47523"/>
+                            <a:ext cx="1011" cy="747"/>
+                          </a:xfrm>
+                          <a:prstGeom prst="rect">
+                            <a:avLst/>
+                          </a:prstGeom>
+                          <a:noFill/>
+                          <a:ln>
+                            <a:noFill/>
+                          </a:ln>
+                          <a:effectLst/>
+                          <a:extLst>
+                            <a:ext uri="{909E8E84-426E-40DD-AFC4-6F175D3DCCD1}">
+                              <a14:hiddenFill xmlns:a14="http://schemas.microsoft.com/office/drawing/2010/main">
+                                <a:solidFill>
+                                  <a:srgbClr val="FFFFFF"/>
+                                </a:solidFill>
+                              </a14:hiddenFill>
+                            </a:ext>
+                            <a:ext uri="{91240B29-F687-4F45-9708-019B960494DF}">
+                              <a14:hiddenLine xmlns:a14="http://schemas.microsoft.com/office/drawing/2010/main" w="19050">
+                                <a:solidFill>
+                                  <a:srgbClr val="000000"/>
+                                </a:solidFill>
+                                <a:miter lim="800000"/>
+                                <a:headEnd/>
+                                <a:tailEnd/>
+                              </a14:hiddenLine>
+                            </a:ext>
+                            <a:ext uri="{AF507438-7753-43E0-B8FC-AC1667EBCBE1}">
+                              <a14:hiddenEffects xmlns:a14="http://schemas.microsoft.com/office/drawing/2010/main">
+                                <a:effectLst/>
+                              </a14:hiddenEffects>
+                            </a:ext>
+                          </a:extLst>
+                        </wps:spPr>
+                        <wps:txbx>
+                          <w:txbxContent>
+                            <w:p>
+                              <w:pPr>
+                                <w:pStyle w:val="af1"/>
+                                <w:jc w:val="center"/>
+                                <w:rPr>
+                                  <w:sz w:val="18"/>
+                                </w:rPr>
+                              </w:pPr>
+                              <w:r>
+                                <w:rPr>
+                                  <w:sz w:val="18"/>
+                                </w:rPr>
+                                <w:t>Дата</w:t>
+                              </w:r>
+                            </w:p>
+                          </w:txbxContent>
+                        </wps:txbx>
+                        <wps:bodyPr rot="0" vert="horz" wrap="square" lIns="12700" tIns="12700" rIns="12700" bIns="12700" anchor="t" anchorCtr="0" upright="1">
+                          <a:noAutofit/>
+                        </wps:bodyPr>
+                      </wps:wsp>
+                      <wps:wsp>
+                        <wps:cNvPr id="92" name="Rectangle 124"/>
+                        <wps:cNvSpPr>
+                          <a:spLocks noChangeArrowheads="1"/>
+                        </wps:cNvSpPr>
+                        <wps:spPr bwMode="auto">
+                          <a:xfrm>
+                            <a:off x="19153" y="45872"/>
+                            <a:ext cx="1012" cy="747"/>
+                          </a:xfrm>
+                          <a:prstGeom prst="rect">
+                            <a:avLst/>
+                          </a:prstGeom>
+                          <a:noFill/>
+                          <a:ln>
+                            <a:noFill/>
+                          </a:ln>
+                          <a:effectLst/>
+                          <a:extLst>
+                            <a:ext uri="{909E8E84-426E-40DD-AFC4-6F175D3DCCD1}">
+                              <a14:hiddenFill xmlns:a14="http://schemas.microsoft.com/office/drawing/2010/main">
+                                <a:solidFill>
+                                  <a:srgbClr val="FFFFFF"/>
+                                </a:solidFill>
+                              </a14:hiddenFill>
+                            </a:ext>
+                            <a:ext uri="{91240B29-F687-4F45-9708-019B960494DF}">
+                              <a14:hiddenLine xmlns:a14="http://schemas.microsoft.com/office/drawing/2010/main" w="19050">
+                                <a:solidFill>
+                                  <a:srgbClr val="000000"/>
+                                </a:solidFill>
+                                <a:miter lim="800000"/>
+                                <a:headEnd/>
+                                <a:tailEnd/>
+                              </a14:hiddenLine>
+                            </a:ext>
+                            <a:ext uri="{AF507438-7753-43E0-B8FC-AC1667EBCBE1}">
+                              <a14:hiddenEffects xmlns:a14="http://schemas.microsoft.com/office/drawing/2010/main">
+                                <a:effectLst/>
+                              </a14:hiddenEffects>
+                            </a:ext>
+                          </a:extLst>
+                        </wps:spPr>
+                        <wps:txbx>
+                          <w:txbxContent>
+                            <w:p>
+                              <w:pPr>
+                                <w:pStyle w:val="af1"/>
+                                <w:jc w:val="center"/>
+                                <w:rPr>
+                                  <w:sz w:val="18"/>
+                                </w:rPr>
+                              </w:pPr>
+                              <w:r>
+                                <w:rPr>
+                                  <w:sz w:val="18"/>
+                                </w:rPr>
+                                <w:t>Лист</w:t>
+                              </w:r>
+                            </w:p>
+                          </w:txbxContent>
+                        </wps:txbx>
+                        <wps:bodyPr rot="0" vert="horz" wrap="square" lIns="12700" tIns="12700" rIns="12700" bIns="12700" anchor="t" anchorCtr="0" upright="1">
+                          <a:noAutofit/>
+                        </wps:bodyPr>
+                      </wps:wsp>
+                    </wpg:grpSp>
+                    <wps:wsp>
+                      <wps:cNvPr id="93" name="Rectangle 126"/>
+                      <wps:cNvSpPr>
+                        <a:spLocks noChangeArrowheads="1"/>
+                      </wps:cNvSpPr>
+                      <wps:spPr bwMode="auto">
+                        <a:xfrm>
+                          <a:off x="2552700" y="9817100"/>
+                          <a:ext cx="3648526" cy="243013"/>
+                        </a:xfrm>
+                        <a:prstGeom prst="rect">
+                          <a:avLst/>
+                        </a:prstGeom>
+                        <a:noFill/>
+                        <a:ln>
+                          <a:noFill/>
+                        </a:ln>
+                        <a:effectLst/>
+                        <a:extLst>
+                          <a:ext uri="{909E8E84-426E-40DD-AFC4-6F175D3DCCD1}">
+                            <a14:hiddenFill xmlns:a14="http://schemas.microsoft.com/office/drawing/2010/main">
+                              <a:solidFill>
+                                <a:srgbClr val="FFFFFF"/>
+                              </a:solidFill>
+                            </a14:hiddenFill>
+                          </a:ext>
+                          <a:ext uri="{91240B29-F687-4F45-9708-019B960494DF}">
+                            <a14:hiddenLine xmlns:a14="http://schemas.microsoft.com/office/drawing/2010/main" w="19050">
+                              <a:solidFill>
+                                <a:srgbClr val="000000"/>
+                              </a:solidFill>
+                              <a:miter lim="800000"/>
+                              <a:headEnd/>
+                              <a:tailEnd/>
+                            </a14:hiddenLine>
+                          </a:ext>
+                          <a:ext uri="{AF507438-7753-43E0-B8FC-AC1667EBCBE1}">
+                            <a14:hiddenEffects xmlns:a14="http://schemas.microsoft.com/office/drawing/2010/main">
+                              <a:effectLst/>
+                            </a14:hiddenEffects>
+                          </a:ext>
+                        </a:extLst>
+                      </wps:spPr>
+                      <wps:txbx>
+                        <w:txbxContent>
+                          <w:p>
+                            <w:pPr>
+                              <w:pStyle w:val="af1"/>
+                              <w:jc w:val="center"/>
+                              <w:rPr>
+                                <w:sz w:val="32"/>
+                                <w:szCs w:val="32"/>
+                                <w:lang w:val="ru-RU"/>
+                              </w:rPr>
+                            </w:pPr>
+                            <w:r>
+                              <w:rPr>
+                                <w:sz w:val="32"/>
+                                <w:szCs w:val="32"/>
+                                <w:lang w:val="ru-RU"/>
+                              </w:rPr>
+                              <w:t>КП.ПЗ</w:t>
+                            </w:r>
+                          </w:p>
+                          <w:p>
+                            <w:pPr>
+                              <w:pStyle w:val="af1"/>
+                              <w:jc w:val="center"/>
+                              <w:rPr>
+                                <w:lang w:val="ru-RU"/>
+                              </w:rPr>
+                            </w:pPr>
+                          </w:p>
+                        </w:txbxContent>
+                      </wps:txbx>
+                      <wps:bodyPr rot="0" vert="horz" wrap="square" lIns="12700" tIns="12700" rIns="12700" bIns="12700" anchor="t" anchorCtr="0" upright="1">
+                        <a:noAutofit/>
+                      </wps:bodyPr>
+                    </wps:wsp>
+                  </wpg:wgp>
+                </a:graphicData>
+              </a:graphic>
+            </wp:anchor>
+          </w:drawing>
+        </mc:Choice>
+        <mc:Fallback>
+          <w:pict>
+            <v:group w14:anchorId="4DDC70D2" id="Группа 20" o:spid="_x0000_s1155" style="position:absolute;margin-left:-29.55pt;margin-top:5.3pt;width:518.75pt;height:802.3pt;z-index:251677696" coordsize="65881,101892" o:gfxdata="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">
+              <v:group id="_x0000_s1156" style="position:absolute;width:65881;height:101892" coordsize="20215,48345" o:gfxdata="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">
+                <v:rect id="Rectangle 108" o:spid="_x0000_s1157" style="position:absolute;width:20215;height:48345;visibility:visible;mso-wrap-style:square;v-text-anchor:top" o:gfxdata="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" filled="f" strokeweight="1.5pt"/>
+                <v:line id="Line 109" o:spid="_x0000_s1158" style="position:absolute;visibility:visible;mso-wrap-style:square" from="1105,45804" to="1107,48318" o:connectortype="straight" o:gfxdata="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" strokeweight="1.5pt"/>
+                <v:line id="Line 110" o:spid="_x0000_s1159" style="position:absolute;visibility:visible;mso-wrap-style:square" from="10,45785" to="20192,45787" o:connectortype="straight" o:gfxdata="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" strokeweight="1.5pt"/>
+                <v:line id="Line 111" o:spid="_x0000_s1160" style="position:absolute;visibility:visible;mso-wrap-style:square" from="2210,45804" to="2212,48318" o:connectortype="straight" o:gfxdata="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" strokeweight="1.5pt"/>
+                <v:line id="Line 112" o:spid="_x0000_s1161" style="position:absolute;visibility:visible;mso-wrap-style:square" from="4972,45804" to="4974,48318" o:connectortype="straight" o:gfxdata="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" strokeweight="1.5pt"/>
+                <v:line id="Line 113" o:spid="_x0000_s1162" style="position:absolute;visibility:visible;mso-wrap-style:square" from="6628,45829" to="6630,48319" o:connectortype="straight" o:gfxdata="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" strokeweight="1.5pt"/>
+                <v:line id="Line 114" o:spid="_x0000_s1163" style="position:absolute;visibility:visible;mso-wrap-style:square" from="7732,45804" to="7734,48294" o:connectortype="straight" o:gfxdata="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" strokeweight="1.5pt"/>
+                <v:line id="Line 115" o:spid="_x0000_s1164" style="position:absolute;visibility:visible;mso-wrap-style:square" from="19108,45804" to="19112,48318" o:connectortype="straight" o:gfxdata="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" strokeweight="1.5pt"/>
+                <v:line id="Line 116" o:spid="_x0000_s1165" style="position:absolute;visibility:visible;mso-wrap-style:square" from="10,46636" to="7713,46641" o:connectortype="straight" o:gfxdata="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" strokeweight="1.5pt"/>
+                <v:line id="Line 117" o:spid="_x0000_s1166" style="position:absolute;visibility:visible;mso-wrap-style:square" from="10,47489" to="7713,47491" o:connectortype="straight" o:gfxdata="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" strokeweight="1.5pt"/>
+                <v:line id="Line 118" o:spid="_x0000_s1167" style="position:absolute;visibility:visible;mso-wrap-style:square" from="19123,46643" to="20206,46645" o:connectortype="straight" o:gfxdata="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" strokeweight="1.5pt"/>
+                <v:rect id="Rectangle 119" o:spid="_x0000_s1168" style="position:absolute;left:55;top:47523;width:1011;height:747;visibility:visible;mso-wrap-style:square;v-text-anchor:top" o:gfxdata="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" filled="f" stroked="f" strokeweight="1.5pt">
+                  <v:textbox inset="1pt,1pt,1pt,1pt">
+                    <w:txbxContent>
+                      <w:p>
+                        <w:pPr>
+                          <w:pStyle w:val="af1"/>
+                          <w:jc w:val="center"/>
+                          <w:rPr>
+                            <w:sz w:val="18"/>
+                          </w:rPr>
+                        </w:pPr>
+                        <w:proofErr w:type="spellStart"/>
+                        <w:r>
+                          <w:rPr>
+                            <w:sz w:val="18"/>
+                          </w:rPr>
+                          <w:t>Изм</w:t>
+                        </w:r>
+                        <w:proofErr w:type="spellEnd"/>
+                        <w:r>
+                          <w:rPr>
+                            <w:sz w:val="18"/>
+                          </w:rPr>
+                          <w:t>.</w:t>
+                        </w:r>
+                      </w:p>
+                    </w:txbxContent>
+                  </v:textbox>
+                </v:rect>
+                <v:rect id="Rectangle 120" o:spid="_x0000_s1169" style="position:absolute;left:1151;top:47523;width:1012;height:747;visibility:visible;mso-wrap-style:square;v-text-anchor:top" o:gfxdata="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" filled="f" stroked="f" strokeweight="1.5pt">
+                  <v:textbox inset="1pt,1pt,1pt,1pt">
+                    <w:txbxContent>
+                      <w:p>
+                        <w:pPr>
+                          <w:pStyle w:val="af1"/>
+                          <w:jc w:val="center"/>
+                          <w:rPr>
+                            <w:sz w:val="18"/>
+                          </w:rPr>
+                        </w:pPr>
+                        <w:r>
+                          <w:rPr>
+                            <w:sz w:val="18"/>
+                          </w:rPr>
+                          <w:t>Лист</w:t>
+                        </w:r>
+                      </w:p>
+                    </w:txbxContent>
+                  </v:textbox>
+                </v:rect>
+                <v:rect id="Rectangle 121" o:spid="_x0000_s1170" style="position:absolute;left:2291;top:47523;width:2601;height:747;visibility:visible;mso-wrap-style:square;v-text-anchor:top" o:gfxdata="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" filled="f" stroked="f" strokeweight="1.5pt">
+                  <v:textbox inset="1pt,1pt,1pt,1pt">
+                    <w:txbxContent>
+                      <w:p>
+                        <w:pPr>
+                          <w:pStyle w:val="af1"/>
+                          <w:jc w:val="center"/>
+                          <w:rPr>
+                            <w:sz w:val="18"/>
+                          </w:rPr>
+                        </w:pPr>
+                        <w:r>
+                          <w:rPr>
+                            <w:sz w:val="18"/>
+                          </w:rPr>
+                          <w:t xml:space="preserve">№ </w:t>
+                        </w:r>
+                        <w:proofErr w:type="spellStart"/>
+                        <w:r>
+                          <w:rPr>
+                            <w:sz w:val="18"/>
+                          </w:rPr>
+                          <w:t>докум</w:t>
+                        </w:r>
+                        <w:proofErr w:type="spellEnd"/>
+                        <w:r>
+                          <w:rPr>
+                            <w:sz w:val="18"/>
+                          </w:rPr>
+                          <w:t>.</w:t>
+                        </w:r>
+                      </w:p>
+                    </w:txbxContent>
+                  </v:textbox>
+                </v:rect>
+                <v:rect id="Rectangle 122" o:spid="_x0000_s1171" style="position:absolute;left:5037;top:47523;width:1551;height:747;visibility:visible;mso-wrap-style:square;v-text-anchor:top" o:gfxdata="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" filled="f" stroked="f" strokeweight="1.5pt">
+                  <v:textbox inset="1pt,1pt,1pt,1pt">
+                    <w:txbxContent>
+                      <w:p>
+                        <w:pPr>
+                          <w:pStyle w:val="af1"/>
+                          <w:jc w:val="center"/>
+                          <w:rPr>
+                            <w:sz w:val="18"/>
+                          </w:rPr>
+                        </w:pPr>
+                        <w:proofErr w:type="spellStart"/>
+                        <w:r>
+                          <w:rPr>
+                            <w:sz w:val="18"/>
+                          </w:rPr>
+                          <w:t>Подпись</w:t>
+                        </w:r>
+                        <w:proofErr w:type="spellEnd"/>
+                      </w:p>
+                    </w:txbxContent>
+                  </v:textbox>
+                </v:rect>
+                <v:rect id="Rectangle 123" o:spid="_x0000_s1172" style="position:absolute;left:6675;top:47523;width:1011;height:747;visibility:visible;mso-wrap-style:square;v-text-anchor:top" o:gfxdata="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" filled="f" stroked="f" strokeweight="1.5pt">
+                  <v:textbox inset="1pt,1pt,1pt,1pt">
+                    <w:txbxContent>
+                      <w:p>
+                        <w:pPr>
+                          <w:pStyle w:val="af1"/>
+                          <w:jc w:val="center"/>
+                          <w:rPr>
+                            <w:sz w:val="18"/>
+                          </w:rPr>
+                        </w:pPr>
+                        <w:r>
+                          <w:rPr>
+                            <w:sz w:val="18"/>
+                          </w:rPr>
+                          <w:t>Дата</w:t>
+                        </w:r>
+                      </w:p>
+                    </w:txbxContent>
+                  </v:textbox>
+                </v:rect>
+                <v:rect id="Rectangle 124" o:spid="_x0000_s1173" style="position:absolute;left:19153;top:45872;width:1012;height:747;visibility:visible;mso-wrap-style:square;v-text-anchor:top" o:gfxdata="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" filled="f" stroked="f" strokeweight="1.5pt">
+                  <v:textbox inset="1pt,1pt,1pt,1pt">
+                    <w:txbxContent>
+                      <w:p>
+                        <w:pPr>
+                          <w:pStyle w:val="af1"/>
+                          <w:jc w:val="center"/>
+                          <w:rPr>
+                            <w:sz w:val="18"/>
+                          </w:rPr>
+                        </w:pPr>
+                        <w:r>
+                          <w:rPr>
+                            <w:sz w:val="18"/>
+                          </w:rPr>
+                          <w:t>Лист</w:t>
+                        </w:r>
+                      </w:p>
+                    </w:txbxContent>
+                  </v:textbox>
+                </v:rect>
+              </v:group>
+              <v:rect id="Rectangle 126" o:spid="_x0000_s1174" style="position:absolute;left:25527;top:98171;width:36485;height:2430;visibility:visible;mso-wrap-style:square;v-text-anchor:top" o:gfxdata="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" filled="f" stroked="f" strokeweight="1.5pt">
+                <v:textbox inset="1pt,1pt,1pt,1pt">
+                  <w:txbxContent>
+                    <w:p>
+                      <w:pPr>
+                        <w:pStyle w:val="af1"/>
+                        <w:jc w:val="center"/>
+                        <w:rPr>
+                          <w:sz w:val="32"/>
+                          <w:szCs w:val="32"/>
+                          <w:lang w:val="ru-RU"/>
+                        </w:rPr>
+                      </w:pPr>
+                      <w:r>
+                        <w:rPr>
+                          <w:sz w:val="32"/>
+                          <w:szCs w:val="32"/>
+                          <w:lang w:val="ru-RU"/>
+                        </w:rPr>
+                        <w:t>КП.ПЗ</w:t>
+                      </w:r>
+                    </w:p>
+                    <w:p>
+                      <w:pPr>
+                        <w:pStyle w:val="af1"/>
+                        <w:jc w:val="center"/>
+                        <w:rPr>
+                          <w:lang w:val="ru-RU"/>
+                        </w:rPr>
+                      </w:pPr>
+                    </w:p>
+                  </w:txbxContent>
+                </v:textbox>
+              </v:rect>
+            </v:group>
+          </w:pict>
+        </mc:Fallback>
+      </mc:AlternateContent>
     </w:r>
   </w:p>
 </w:hdr>
@@ -35932,28 +37663,97 @@
         <w:noProof/>
         <w:lang w:eastAsia="ru-RU" w:bidi="ar-SA"/>
       </w:rPr>
+      <mc:AlternateContent>
+        <mc:Choice Requires="wps">
+          <w:drawing>
+            <wp:anchor distT="0" distB="0" distL="114300" distR="114300" simplePos="0" relativeHeight="251679744" behindDoc="0" locked="0" layoutInCell="1" allowOverlap="1" wp14:anchorId="79D025E7" wp14:editId="414B0D79">
+              <wp:simplePos x="0" y="0"/>
+              <wp:positionH relativeFrom="page">
+                <wp:posOffset>699135</wp:posOffset>
+              </wp:positionH>
+              <wp:positionV relativeFrom="page">
+                <wp:posOffset>179705</wp:posOffset>
+              </wp:positionV>
+              <wp:extent cx="6588760" cy="9969500"/>
+              <wp:effectExtent l="0" t="0" r="21590" b="12700"/>
+              <wp:wrapNone/>
+              <wp:docPr id="168" name="Rectangle 129"/>
+              <wp:cNvGraphicFramePr>
+                <a:graphicFrameLocks xmlns:a="http://schemas.openxmlformats.org/drawingml/2006/main"/>
+              </wp:cNvGraphicFramePr>
+              <a:graphic xmlns:a="http://schemas.openxmlformats.org/drawingml/2006/main">
+                <a:graphicData uri="http://schemas.microsoft.com/office/word/2010/wordprocessingShape">
+                  <wps:wsp>
+                    <wps:cNvSpPr>
+                      <a:spLocks noChangeArrowheads="1"/>
+                    </wps:cNvSpPr>
+                    <wps:spPr bwMode="auto">
+                      <a:xfrm>
+                        <a:off x="0" y="0"/>
+                        <a:ext cx="6588760" cy="9969500"/>
+                      </a:xfrm>
+                      <a:prstGeom prst="rect">
+                        <a:avLst/>
+                      </a:prstGeom>
+                      <a:noFill/>
+                      <a:ln w="25560" cap="sq">
+                        <a:solidFill>
+                          <a:srgbClr val="000000"/>
+                        </a:solidFill>
+                        <a:miter lim="800000"/>
+                        <a:headEnd/>
+                        <a:tailEnd/>
+                      </a:ln>
+                      <a:effectLst/>
+                      <a:extLst>
+                        <a:ext uri="{909E8E84-426E-40DD-AFC4-6F175D3DCCD1}">
+                          <a14:hiddenFill xmlns:a14="http://schemas.microsoft.com/office/drawing/2010/main">
+                            <a:solidFill>
+                              <a:srgbClr val="FFFFFF"/>
+                            </a:solidFill>
+                          </a14:hiddenFill>
+                        </a:ext>
+                        <a:ext uri="{AF507438-7753-43E0-B8FC-AC1667EBCBE1}">
+                          <a14:hiddenEffects xmlns:a14="http://schemas.microsoft.com/office/drawing/2010/main">
+                            <a:effectLst>
+                              <a:outerShdw dist="35921" dir="2700000" algn="ctr" rotWithShape="0">
+                                <a:srgbClr val="808080"/>
+                              </a:outerShdw>
+                            </a:effectLst>
+                          </a14:hiddenEffects>
+                        </a:ext>
+                      </a:extLst>
+                    </wps:spPr>
+                    <wps:bodyPr rot="0" vert="horz" wrap="none" lIns="91440" tIns="45720" rIns="91440" bIns="45720" anchor="ctr" anchorCtr="0" upright="1">
+                      <a:noAutofit/>
+                    </wps:bodyPr>
+                  </wps:wsp>
+                </a:graphicData>
+              </a:graphic>
+              <wp14:sizeRelH relativeFrom="page">
+                <wp14:pctWidth>0</wp14:pctWidth>
+              </wp14:sizeRelH>
+              <wp14:sizeRelV relativeFrom="page">
+                <wp14:pctHeight>0</wp14:pctHeight>
+              </wp14:sizeRelV>
+            </wp:anchor>
+          </w:drawing>
+        </mc:Choice>
+        <mc:Fallback>
+          <w:pict>
+            <v:rect w14:anchorId="5BDA9AC1" id="Rectangle 129" o:spid="_x0000_s1026" style="position:absolute;margin-left:55.05pt;margin-top:14.15pt;width:518.8pt;height:785pt;z-index:251679744;visibility:visible;mso-wrap-style:none;mso-width-percent:0;mso-height-percent:0;mso-wrap-distance-left:9pt;mso-wrap-distance-top:0;mso-wrap-distance-right:9pt;mso-wrap-distance-bottom:0;mso-position-horizontal:absolute;mso-position-horizontal-relative:page;mso-position-vertical:absolute;mso-position-vertical-relative:page;mso-width-percent:0;mso-height-percent:0;mso-width-relative:page;mso-height-relative:page;v-text-anchor:middle" o:gfxdata="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" filled="f" strokeweight=".71mm">
+              <v:stroke endcap="square"/>
+              <w10:wrap anchorx="page" anchory="page"/>
+            </v:rect>
+          </w:pict>
+        </mc:Fallback>
+      </mc:AlternateContent>
     </w:r>
   </w:p>
 </w:hdr>
 </file>
 
 <file path=word/header8.xml><?xml version="1.0" encoding="utf-8"?>
-<w:hdr xmlns:wpc="http://schemas.microsoft.com/office/word/2010/wordprocessingCanvas" xmlns:mc="http://schemas.openxmlformats.org/markup-compatibility/2006" xmlns:o="urn:schemas-microsoft-com:office:office" xmlns:r="http://schemas.openxmlformats.org/officeDocument/2006/relationships" xmlns:m="http://schemas.openxmlformats.org/officeDocument/2006/math" xmlns:v="urn:schemas-microsoft-com:vml" xmlns:wp14="http://schemas.microsoft.com/office/word/2010/wordprocessingDrawing" xmlns:wp="http://schemas.openxmlformats.org/drawingml/2006/wordprocessingDrawing" xmlns:w10="urn:schemas-microsoft-com:office:word" xmlns:w="http://schemas.openxmlformats.org/wordprocessingml/2006/main" xmlns:w14="http://schemas.microsoft.com/office/word/2010/wordml" xmlns:w15="http://schemas.microsoft.com/office/word/2012/wordml" xmlns:wpg="http://schemas.microsoft.com/office/word/2010/wordprocessingGroup" xmlns:wpi="http://schemas.microsoft.com/office/word/2010/wordprocessingInk" xmlns:wne="http://schemas.microsoft.com/office/word/2006/wordml" xmlns:wps="http://schemas.microsoft.com/office/word/2010/wordprocessingShape" mc:Ignorable="w14 w15 wp14">
-  <w:p>
-    <w:pPr>
-      <w:pStyle w:val="aa"/>
-    </w:pPr>
-    <w:r>
-      <w:rPr>
-        <w:noProof/>
-        <w:lang w:eastAsia="ru-RU" w:bidi="ar-SA"/>
-      </w:rPr>
-    </w:r>
-  </w:p>
-</w:hdr>
-</file>
-
-<file path=word/header9.xml><?xml version="1.0" encoding="utf-8"?>
 <w:hdr xmlns:wpc="http://schemas.microsoft.com/office/word/2010/wordprocessingCanvas" xmlns:mc="http://schemas.openxmlformats.org/markup-compatibility/2006" xmlns:o="urn:schemas-microsoft-com:office:office" xmlns:r="http://schemas.openxmlformats.org/officeDocument/2006/relationships" xmlns:m="http://schemas.openxmlformats.org/officeDocument/2006/math" xmlns:v="urn:schemas-microsoft-com:vml" xmlns:wp14="http://schemas.microsoft.com/office/word/2010/wordprocessingDrawing" xmlns:wp="http://schemas.openxmlformats.org/drawingml/2006/wordprocessingDrawing" xmlns:w10="urn:schemas-microsoft-com:office:word" xmlns:w="http://schemas.openxmlformats.org/wordprocessingml/2006/main" xmlns:w14="http://schemas.microsoft.com/office/word/2010/wordml" xmlns:w15="http://schemas.microsoft.com/office/word/2012/wordml" xmlns:wpg="http://schemas.microsoft.com/office/word/2010/wordprocessingGroup" xmlns:wpi="http://schemas.microsoft.com/office/word/2010/wordprocessingInk" xmlns:wne="http://schemas.microsoft.com/office/word/2006/wordml" xmlns:wps="http://schemas.microsoft.com/office/word/2010/wordprocessingShape" mc:Ignorable="w14 w15 wp14">
   <w:p>
     <w:pPr>
@@ -37247,7 +39047,7 @@
         <v:path o:extrusionok="f" gradientshapeok="t" o:connecttype="rect"/>
         <o:lock v:ext="edit" aspectratio="t"/>
       </v:shapetype>
-      <v:shape id="_x0000_i1143" type="#_x0000_t75" style="width:8.25pt;height:8.25pt" o:bullet="t" filled="t">
+      <v:shape id="_x0000_i1035" type="#_x0000_t75" style="width:8.25pt;height:8.25pt" o:bullet="t" filled="t">
         <v:fill color2="black"/>
         <v:imagedata r:id="rId1" o:title=""/>
       </v:shape>
@@ -42367,11 +44167,11 @@
           <c:showPercent val="0"/>
           <c:showBubbleSize val="0"/>
         </c:dLbls>
-        <c:axId val="586336608"/>
-        <c:axId val="586337784"/>
+        <c:axId val="342635248"/>
+        <c:axId val="342636032"/>
       </c:scatterChart>
       <c:valAx>
-        <c:axId val="586336608"/>
+        <c:axId val="342635248"/>
         <c:scaling>
           <c:orientation val="minMax"/>
         </c:scaling>
@@ -42428,12 +44228,12 @@
             <a:endParaRPr lang="ru-RU"/>
           </a:p>
         </c:txPr>
-        <c:crossAx val="586337784"/>
+        <c:crossAx val="342636032"/>
         <c:crosses val="autoZero"/>
         <c:crossBetween val="midCat"/>
       </c:valAx>
       <c:valAx>
-        <c:axId val="586337784"/>
+        <c:axId val="342636032"/>
         <c:scaling>
           <c:orientation val="minMax"/>
         </c:scaling>
@@ -42490,7 +44290,7 @@
             <a:endParaRPr lang="ru-RU"/>
           </a:p>
         </c:txPr>
-        <c:crossAx val="586336608"/>
+        <c:crossAx val="342635248"/>
         <c:crosses val="autoZero"/>
         <c:crossBetween val="midCat"/>
       </c:valAx>
@@ -43317,11 +45117,11 @@
           <c:showPercent val="0"/>
           <c:showBubbleSize val="0"/>
         </c:dLbls>
-        <c:axId val="648319584"/>
-        <c:axId val="390916608"/>
+        <c:axId val="351653920"/>
+        <c:axId val="351654312"/>
       </c:scatterChart>
       <c:valAx>
-        <c:axId val="648319584"/>
+        <c:axId val="351653920"/>
         <c:scaling>
           <c:orientation val="minMax"/>
         </c:scaling>
@@ -43378,12 +45178,12 @@
             <a:endParaRPr lang="ru-RU"/>
           </a:p>
         </c:txPr>
-        <c:crossAx val="390916608"/>
+        <c:crossAx val="351654312"/>
         <c:crosses val="autoZero"/>
         <c:crossBetween val="midCat"/>
       </c:valAx>
       <c:valAx>
-        <c:axId val="390916608"/>
+        <c:axId val="351654312"/>
         <c:scaling>
           <c:orientation val="minMax"/>
         </c:scaling>
@@ -43440,7 +45240,7 @@
             <a:endParaRPr lang="ru-RU"/>
           </a:p>
         </c:txPr>
-        <c:crossAx val="648319584"/>
+        <c:crossAx val="351653920"/>
         <c:crosses val="autoZero"/>
         <c:crossBetween val="midCat"/>
       </c:valAx>
@@ -44883,7 +46683,7 @@
 </file>
 
 <file path=customXml/itemProps1.xml><?xml version="1.0" encoding="utf-8"?>
-<ds:datastoreItem xmlns:ds="http://schemas.openxmlformats.org/officeDocument/2006/customXml" ds:itemID="{1914F511-D277-41A9-BC06-65CF56489115}">
+<ds:datastoreItem xmlns:ds="http://schemas.openxmlformats.org/officeDocument/2006/customXml" ds:itemID="{9CE1D543-D81F-4001-8B25-602F951AD12E}">
   <ds:schemaRefs>
     <ds:schemaRef ds:uri="http://schemas.openxmlformats.org/officeDocument/2006/bibliography"/>
   </ds:schemaRefs>

</xml_diff>